<commit_message>
Edited some scripts to fix directory and southern state subsetting bug
</commit_message>
<xml_diff>
--- a/outputs/The Present Status of Work in the Black Rural South -- Figures and Charts.docx
+++ b/outputs/The Present Status of Work in the Black Rural South -- Figures and Charts.docx
@@ -3,61 +3,32 @@
 <w:document xmlns:wpc="http://schemas.microsoft.com/office/word/2010/wordprocessingCanvas" xmlns:cx="http://schemas.microsoft.com/office/drawing/2014/chartex" xmlns:cx1="http://schemas.microsoft.com/office/drawing/2015/9/8/chartex" xmlns:cx2="http://schemas.microsoft.com/office/drawing/2015/10/21/chartex" xmlns:cx3="http://schemas.microsoft.com/office/drawing/2016/5/9/chartex" xmlns:cx4="http://schemas.microsoft.com/office/drawing/2016/5/10/chartex" xmlns:cx5="http://schemas.microsoft.com/office/drawing/2016/5/11/chartex" xmlns:cx6="http://schemas.microsoft.com/office/drawing/2016/5/12/chartex" xmlns:cx7="http://schemas.microsoft.com/office/drawing/2016/5/13/chartex" xmlns:cx8="http://schemas.microsoft.com/office/drawing/2016/5/14/chartex" xmlns:mc="http://schemas.openxmlformats.org/markup-compatibility/2006" xmlns:aink="http://schemas.microsoft.com/office/drawing/2016/ink" xmlns:am3d="http://schemas.microsoft.com/office/drawing/2017/model3d" xmlns:o="urn:schemas-microsoft-com:office:office" xmlns:r="http://schemas.openxmlformats.org/officeDocument/2006/relationships" xmlns:m="http://schemas.openxmlformats.org/officeDocument/2006/math" xmlns:v="urn:schemas-microsoft-com:vml" xmlns:wp14="http://schemas.microsoft.com/office/word/2010/wordprocessingDrawing" xmlns:wp="http://schemas.openxmlformats.org/drawingml/2006/wordprocessingDrawing" xmlns:w10="urn:schemas-microsoft-com:office:word" xmlns:w="http://schemas.openxmlformats.org/wordprocessingml/2006/main" xmlns:w14="http://schemas.microsoft.com/office/word/2010/wordml" xmlns:w15="http://schemas.microsoft.com/office/word/2012/wordml" xmlns:w16cid="http://schemas.microsoft.com/office/word/2016/wordml/cid" xmlns:w16se="http://schemas.microsoft.com/office/word/2015/wordml/symex" xmlns:wpg="http://schemas.microsoft.com/office/word/2010/wordprocessingGroup" xmlns:wpi="http://schemas.microsoft.com/office/word/2010/wordprocessingInk" xmlns:wne="http://schemas.microsoft.com/office/word/2006/wordml" xmlns:wps="http://schemas.microsoft.com/office/word/2010/wordprocessingShape" mc:Ignorable="w14 w15 w16se w16cid wp14">
   <w:body>
     <w:p>
-      <w:pPr>
-        <w:rPr>
-          <w:rFonts w:ascii="Times New Roman" w:eastAsia="Times New Roman" w:hAnsi="Times New Roman" w:cs="Times New Roman"/>
-          <w:lang w:val="en-CA"/>
-        </w:rPr>
-      </w:pPr>
-      <w:r>
-        <w:rPr>
-          <w:rFonts w:ascii="Times New Roman" w:eastAsia="Times New Roman" w:hAnsi="Times New Roman" w:cs="Times New Roman"/>
+      <w:r>
+        <w:rPr>
           <w:b/>
           <w:bCs/>
           <w:color w:val="2C6EAB"/>
           <w:sz w:val="48"/>
           <w:szCs w:val="48"/>
-          <w:lang w:val="en-CA"/>
         </w:rPr>
         <w:t>The Present Status of Work in the Black Rural South</w:t>
       </w:r>
     </w:p>
     <w:p>
-      <w:pPr>
-        <w:rPr>
-          <w:rFonts w:ascii="Times New Roman" w:eastAsia="Times New Roman" w:hAnsi="Times New Roman" w:cs="Times New Roman"/>
-          <w:lang w:val="en-CA"/>
-        </w:rPr>
-      </w:pPr>
-      <w:r>
-        <w:rPr>
-          <w:rFonts w:ascii="Times New Roman" w:eastAsia="Times New Roman" w:hAnsi="Times New Roman" w:cs="Times New Roman"/>
+      <w:r>
+        <w:rPr>
           <w:color w:val="000000"/>
           <w:sz w:val="20"/>
           <w:szCs w:val="20"/>
-          <w:lang w:val="en-CA"/>
         </w:rPr>
         <w:t> </w:t>
       </w:r>
     </w:p>
-    <w:p>
-      <w:pPr>
-        <w:rPr>
-          <w:rFonts w:ascii="Times New Roman" w:eastAsia="Times New Roman" w:hAnsi="Times New Roman" w:cs="Times New Roman"/>
-          <w:lang w:val="en-CA"/>
-        </w:rPr>
-      </w:pPr>
-    </w:p>
-    <w:p>
-      <w:pPr>
-        <w:rPr>
-          <w:lang w:val="en-CA"/>
-        </w:rPr>
-      </w:pPr>
+    <w:p/>
+    <w:p>
       <w:r>
         <w:rPr>
           <w:noProof/>
-          <w:lang w:val="en-CA"/>
         </w:rPr>
         <w:drawing>
           <wp:anchor distT="0" distB="0" distL="114300" distR="114300" simplePos="0" relativeHeight="251659264" behindDoc="0" locked="0" layoutInCell="1" allowOverlap="1" wp14:anchorId="488643AD" wp14:editId="052807D8">
@@ -118,383 +89,309 @@
         </w:drawing>
       </w:r>
     </w:p>
-    <w:p>
-      <w:pPr>
-        <w:rPr>
-          <w:lang w:val="en-CA"/>
-        </w:rPr>
-      </w:pPr>
-    </w:p>
-    <w:p>
-      <w:pPr>
-        <w:rPr>
-          <w:lang w:val="en-CA"/>
-        </w:rPr>
-      </w:pPr>
-    </w:p>
-    <w:p>
-      <w:pPr>
-        <w:rPr>
-          <w:rFonts w:ascii="Times New Roman" w:eastAsia="Times New Roman" w:hAnsi="Times New Roman" w:cs="Times New Roman"/>
-          <w:b/>
-          <w:bCs/>
-          <w:color w:val="2F5496"/>
-          <w:sz w:val="36"/>
-          <w:szCs w:val="36"/>
-          <w:lang w:val="en-CA"/>
-        </w:rPr>
-      </w:pPr>
-    </w:p>
-    <w:p>
-      <w:pPr>
-        <w:rPr>
-          <w:rFonts w:ascii="Times New Roman" w:eastAsia="Times New Roman" w:hAnsi="Times New Roman" w:cs="Times New Roman"/>
-          <w:b/>
-          <w:bCs/>
-          <w:color w:val="2F5496"/>
-          <w:sz w:val="36"/>
-          <w:szCs w:val="36"/>
-          <w:lang w:val="en-CA"/>
-        </w:rPr>
-      </w:pPr>
-    </w:p>
-    <w:p>
-      <w:pPr>
-        <w:rPr>
-          <w:rFonts w:ascii="Times New Roman" w:eastAsia="Times New Roman" w:hAnsi="Times New Roman" w:cs="Times New Roman"/>
-          <w:b/>
-          <w:bCs/>
-          <w:color w:val="2F5496"/>
-          <w:sz w:val="36"/>
-          <w:szCs w:val="36"/>
-          <w:lang w:val="en-CA"/>
-        </w:rPr>
-      </w:pPr>
-    </w:p>
-    <w:p>
-      <w:pPr>
-        <w:rPr>
-          <w:rFonts w:ascii="Times New Roman" w:eastAsia="Times New Roman" w:hAnsi="Times New Roman" w:cs="Times New Roman"/>
-          <w:b/>
-          <w:bCs/>
-          <w:color w:val="2F5496"/>
-          <w:sz w:val="36"/>
-          <w:szCs w:val="36"/>
-          <w:lang w:val="en-CA"/>
-        </w:rPr>
-      </w:pPr>
-    </w:p>
-    <w:p>
-      <w:pPr>
-        <w:rPr>
-          <w:rFonts w:ascii="Times New Roman" w:eastAsia="Times New Roman" w:hAnsi="Times New Roman" w:cs="Times New Roman"/>
-          <w:b/>
-          <w:bCs/>
-          <w:color w:val="2F5496"/>
-          <w:sz w:val="36"/>
-          <w:szCs w:val="36"/>
-          <w:lang w:val="en-CA"/>
-        </w:rPr>
-      </w:pPr>
-    </w:p>
-    <w:p>
-      <w:pPr>
-        <w:rPr>
-          <w:rFonts w:ascii="Times New Roman" w:eastAsia="Times New Roman" w:hAnsi="Times New Roman" w:cs="Times New Roman"/>
-          <w:b/>
-          <w:bCs/>
-          <w:color w:val="2F5496"/>
-          <w:sz w:val="36"/>
-          <w:szCs w:val="36"/>
-          <w:lang w:val="en-CA"/>
-        </w:rPr>
-      </w:pPr>
-    </w:p>
-    <w:p>
-      <w:pPr>
-        <w:rPr>
-          <w:rFonts w:ascii="Times New Roman" w:eastAsia="Times New Roman" w:hAnsi="Times New Roman" w:cs="Times New Roman"/>
-          <w:b/>
-          <w:bCs/>
-          <w:color w:val="2F5496"/>
-          <w:sz w:val="36"/>
-          <w:szCs w:val="36"/>
-          <w:lang w:val="en-CA"/>
-        </w:rPr>
-      </w:pPr>
-    </w:p>
-    <w:p>
-      <w:pPr>
-        <w:rPr>
-          <w:rFonts w:ascii="Times New Roman" w:eastAsia="Times New Roman" w:hAnsi="Times New Roman" w:cs="Times New Roman"/>
-          <w:b/>
-          <w:bCs/>
-          <w:color w:val="2F5496"/>
-          <w:sz w:val="36"/>
-          <w:szCs w:val="36"/>
-          <w:lang w:val="en-CA"/>
-        </w:rPr>
-      </w:pPr>
-    </w:p>
-    <w:p>
-      <w:pPr>
-        <w:rPr>
-          <w:rFonts w:ascii="Times New Roman" w:eastAsia="Times New Roman" w:hAnsi="Times New Roman" w:cs="Times New Roman"/>
-          <w:b/>
-          <w:bCs/>
-          <w:color w:val="2F5496"/>
-          <w:sz w:val="36"/>
-          <w:szCs w:val="36"/>
-          <w:lang w:val="en-CA"/>
-        </w:rPr>
-      </w:pPr>
-    </w:p>
-    <w:p>
-      <w:pPr>
-        <w:rPr>
-          <w:rFonts w:ascii="Times New Roman" w:eastAsia="Times New Roman" w:hAnsi="Times New Roman" w:cs="Times New Roman"/>
-          <w:b/>
-          <w:bCs/>
-          <w:color w:val="2F5496"/>
-          <w:sz w:val="36"/>
-          <w:szCs w:val="36"/>
-          <w:lang w:val="en-CA"/>
-        </w:rPr>
-      </w:pPr>
-    </w:p>
-    <w:p>
-      <w:pPr>
-        <w:rPr>
-          <w:rFonts w:ascii="Times New Roman" w:eastAsia="Times New Roman" w:hAnsi="Times New Roman" w:cs="Times New Roman"/>
-          <w:b/>
-          <w:bCs/>
-          <w:color w:val="2F5496"/>
-          <w:sz w:val="36"/>
-          <w:szCs w:val="36"/>
-          <w:lang w:val="en-CA"/>
-        </w:rPr>
-      </w:pPr>
-    </w:p>
-    <w:p>
-      <w:pPr>
-        <w:rPr>
-          <w:rFonts w:ascii="Times New Roman" w:eastAsia="Times New Roman" w:hAnsi="Times New Roman" w:cs="Times New Roman"/>
-          <w:b/>
-          <w:bCs/>
-          <w:color w:val="2F5496"/>
-          <w:sz w:val="36"/>
-          <w:szCs w:val="36"/>
-          <w:lang w:val="en-CA"/>
-        </w:rPr>
-      </w:pPr>
-    </w:p>
-    <w:p>
-      <w:pPr>
-        <w:rPr>
-          <w:rFonts w:ascii="Times New Roman" w:eastAsia="Times New Roman" w:hAnsi="Times New Roman" w:cs="Times New Roman"/>
-          <w:b/>
-          <w:bCs/>
-          <w:color w:val="2F5496"/>
-          <w:sz w:val="36"/>
-          <w:szCs w:val="36"/>
-          <w:lang w:val="en-CA"/>
-        </w:rPr>
-      </w:pPr>
-    </w:p>
-    <w:p>
-      <w:pPr>
-        <w:rPr>
-          <w:rFonts w:ascii="Times New Roman" w:eastAsia="Times New Roman" w:hAnsi="Times New Roman" w:cs="Times New Roman"/>
-          <w:b/>
-          <w:bCs/>
-          <w:color w:val="2F5496"/>
-          <w:sz w:val="36"/>
-          <w:szCs w:val="36"/>
-          <w:lang w:val="en-CA"/>
-        </w:rPr>
-      </w:pPr>
-    </w:p>
-    <w:p>
-      <w:pPr>
-        <w:rPr>
-          <w:rFonts w:ascii="Times New Roman" w:eastAsia="Times New Roman" w:hAnsi="Times New Roman" w:cs="Times New Roman"/>
-          <w:b/>
-          <w:bCs/>
-          <w:color w:val="2F5496"/>
-          <w:sz w:val="36"/>
-          <w:szCs w:val="36"/>
-          <w:lang w:val="en-CA"/>
-        </w:rPr>
-      </w:pPr>
-    </w:p>
-    <w:p>
-      <w:pPr>
-        <w:rPr>
-          <w:rFonts w:ascii="Times New Roman" w:eastAsia="Times New Roman" w:hAnsi="Times New Roman" w:cs="Times New Roman"/>
-          <w:b/>
-          <w:bCs/>
-          <w:color w:val="2F5496"/>
-          <w:sz w:val="36"/>
-          <w:szCs w:val="36"/>
-          <w:lang w:val="en-CA"/>
-        </w:rPr>
-      </w:pPr>
-    </w:p>
-    <w:p>
-      <w:pPr>
-        <w:rPr>
-          <w:rFonts w:ascii="Times New Roman" w:eastAsia="Times New Roman" w:hAnsi="Times New Roman" w:cs="Times New Roman"/>
-          <w:b/>
-          <w:bCs/>
-          <w:color w:val="2F5496"/>
-          <w:sz w:val="36"/>
-          <w:szCs w:val="36"/>
-          <w:lang w:val="en-CA"/>
-        </w:rPr>
-      </w:pPr>
-    </w:p>
-    <w:p>
-      <w:pPr>
-        <w:rPr>
-          <w:rFonts w:ascii="Times New Roman" w:eastAsia="Times New Roman" w:hAnsi="Times New Roman" w:cs="Times New Roman"/>
-          <w:b/>
-          <w:bCs/>
-          <w:color w:val="2F5496"/>
-          <w:sz w:val="36"/>
-          <w:szCs w:val="36"/>
-          <w:lang w:val="en-CA"/>
-        </w:rPr>
-      </w:pPr>
-    </w:p>
-    <w:p>
-      <w:pPr>
-        <w:rPr>
-          <w:rFonts w:ascii="Times New Roman" w:eastAsia="Times New Roman" w:hAnsi="Times New Roman" w:cs="Times New Roman"/>
-          <w:b/>
-          <w:bCs/>
-          <w:color w:val="2F5496"/>
-          <w:sz w:val="36"/>
-          <w:szCs w:val="36"/>
-          <w:lang w:val="en-CA"/>
-        </w:rPr>
-      </w:pPr>
-    </w:p>
-    <w:p>
-      <w:pPr>
-        <w:rPr>
-          <w:rFonts w:ascii="Times New Roman" w:eastAsia="Times New Roman" w:hAnsi="Times New Roman" w:cs="Times New Roman"/>
-          <w:b/>
-          <w:bCs/>
-          <w:color w:val="2F5496"/>
-          <w:sz w:val="36"/>
-          <w:szCs w:val="36"/>
-          <w:lang w:val="en-CA"/>
-        </w:rPr>
-      </w:pPr>
-    </w:p>
-    <w:p>
-      <w:pPr>
-        <w:rPr>
-          <w:rFonts w:ascii="Times New Roman" w:eastAsia="Times New Roman" w:hAnsi="Times New Roman" w:cs="Times New Roman"/>
-          <w:b/>
-          <w:bCs/>
-          <w:color w:val="2F5496"/>
-          <w:sz w:val="36"/>
-          <w:szCs w:val="36"/>
-          <w:lang w:val="en-CA"/>
-        </w:rPr>
-      </w:pPr>
-    </w:p>
-    <w:p>
-      <w:pPr>
-        <w:rPr>
-          <w:rFonts w:ascii="Times New Roman" w:eastAsia="Times New Roman" w:hAnsi="Times New Roman" w:cs="Times New Roman"/>
-          <w:b/>
-          <w:bCs/>
-          <w:color w:val="2F5496"/>
-          <w:sz w:val="36"/>
-          <w:szCs w:val="36"/>
-          <w:lang w:val="en-CA"/>
-        </w:rPr>
-      </w:pPr>
-    </w:p>
-    <w:p>
-      <w:pPr>
-        <w:rPr>
-          <w:rFonts w:ascii="Times New Roman" w:eastAsia="Times New Roman" w:hAnsi="Times New Roman" w:cs="Times New Roman"/>
-          <w:b/>
-          <w:bCs/>
-          <w:color w:val="2F5496"/>
-          <w:sz w:val="36"/>
-          <w:szCs w:val="36"/>
-          <w:lang w:val="en-CA"/>
-        </w:rPr>
-      </w:pPr>
-    </w:p>
-    <w:p>
-      <w:pPr>
-        <w:rPr>
-          <w:rFonts w:ascii="Times New Roman" w:eastAsia="Times New Roman" w:hAnsi="Times New Roman" w:cs="Times New Roman"/>
-          <w:b/>
-          <w:bCs/>
-          <w:color w:val="2F5496"/>
-          <w:sz w:val="36"/>
-          <w:szCs w:val="36"/>
-          <w:lang w:val="en-CA"/>
-        </w:rPr>
-      </w:pPr>
-    </w:p>
-    <w:p>
-      <w:pPr>
-        <w:rPr>
-          <w:rFonts w:ascii="Times New Roman" w:eastAsia="Times New Roman" w:hAnsi="Times New Roman" w:cs="Times New Roman"/>
-          <w:b/>
-          <w:bCs/>
-          <w:color w:val="2F5496"/>
-          <w:sz w:val="36"/>
-          <w:szCs w:val="36"/>
-          <w:lang w:val="en-CA"/>
-        </w:rPr>
-      </w:pPr>
-    </w:p>
-    <w:p>
-      <w:pPr>
-        <w:rPr>
-          <w:rFonts w:ascii="Times New Roman" w:eastAsia="Times New Roman" w:hAnsi="Times New Roman" w:cs="Times New Roman"/>
-          <w:b/>
-          <w:bCs/>
-          <w:color w:val="2F5496"/>
-          <w:sz w:val="36"/>
-          <w:szCs w:val="36"/>
-          <w:lang w:val="en-CA"/>
-        </w:rPr>
-      </w:pPr>
-      <w:r>
-        <w:rPr>
-          <w:rFonts w:ascii="Times New Roman" w:eastAsia="Times New Roman" w:hAnsi="Times New Roman" w:cs="Times New Roman"/>
-          <w:b/>
-          <w:bCs/>
-          <w:color w:val="2F5496"/>
-          <w:sz w:val="36"/>
-          <w:szCs w:val="36"/>
-          <w:lang w:val="en-CA"/>
+    <w:p/>
+    <w:p/>
+    <w:p>
+      <w:pPr>
+        <w:rPr>
+          <w:b/>
+          <w:bCs/>
+          <w:color w:val="2F5496"/>
+          <w:sz w:val="36"/>
+          <w:szCs w:val="36"/>
+        </w:rPr>
+      </w:pPr>
+    </w:p>
+    <w:p>
+      <w:pPr>
+        <w:rPr>
+          <w:b/>
+          <w:bCs/>
+          <w:color w:val="2F5496"/>
+          <w:sz w:val="36"/>
+          <w:szCs w:val="36"/>
+        </w:rPr>
+      </w:pPr>
+    </w:p>
+    <w:p>
+      <w:pPr>
+        <w:rPr>
+          <w:b/>
+          <w:bCs/>
+          <w:color w:val="2F5496"/>
+          <w:sz w:val="36"/>
+          <w:szCs w:val="36"/>
+        </w:rPr>
+      </w:pPr>
+    </w:p>
+    <w:p>
+      <w:pPr>
+        <w:rPr>
+          <w:b/>
+          <w:bCs/>
+          <w:color w:val="2F5496"/>
+          <w:sz w:val="36"/>
+          <w:szCs w:val="36"/>
+        </w:rPr>
+      </w:pPr>
+    </w:p>
+    <w:p>
+      <w:pPr>
+        <w:rPr>
+          <w:b/>
+          <w:bCs/>
+          <w:color w:val="2F5496"/>
+          <w:sz w:val="36"/>
+          <w:szCs w:val="36"/>
+        </w:rPr>
+      </w:pPr>
+    </w:p>
+    <w:p>
+      <w:pPr>
+        <w:rPr>
+          <w:b/>
+          <w:bCs/>
+          <w:color w:val="2F5496"/>
+          <w:sz w:val="36"/>
+          <w:szCs w:val="36"/>
+        </w:rPr>
+      </w:pPr>
+    </w:p>
+    <w:p>
+      <w:pPr>
+        <w:rPr>
+          <w:b/>
+          <w:bCs/>
+          <w:color w:val="2F5496"/>
+          <w:sz w:val="36"/>
+          <w:szCs w:val="36"/>
+        </w:rPr>
+      </w:pPr>
+    </w:p>
+    <w:p>
+      <w:pPr>
+        <w:rPr>
+          <w:b/>
+          <w:bCs/>
+          <w:color w:val="2F5496"/>
+          <w:sz w:val="36"/>
+          <w:szCs w:val="36"/>
+        </w:rPr>
+      </w:pPr>
+    </w:p>
+    <w:p>
+      <w:pPr>
+        <w:rPr>
+          <w:b/>
+          <w:bCs/>
+          <w:color w:val="2F5496"/>
+          <w:sz w:val="36"/>
+          <w:szCs w:val="36"/>
+        </w:rPr>
+      </w:pPr>
+    </w:p>
+    <w:p>
+      <w:pPr>
+        <w:rPr>
+          <w:b/>
+          <w:bCs/>
+          <w:color w:val="2F5496"/>
+          <w:sz w:val="36"/>
+          <w:szCs w:val="36"/>
+        </w:rPr>
+      </w:pPr>
+    </w:p>
+    <w:p>
+      <w:pPr>
+        <w:rPr>
+          <w:b/>
+          <w:bCs/>
+          <w:color w:val="2F5496"/>
+          <w:sz w:val="36"/>
+          <w:szCs w:val="36"/>
+        </w:rPr>
+      </w:pPr>
+    </w:p>
+    <w:p>
+      <w:pPr>
+        <w:rPr>
+          <w:b/>
+          <w:bCs/>
+          <w:color w:val="2F5496"/>
+          <w:sz w:val="36"/>
+          <w:szCs w:val="36"/>
+        </w:rPr>
+      </w:pPr>
+    </w:p>
+    <w:p>
+      <w:pPr>
+        <w:rPr>
+          <w:b/>
+          <w:bCs/>
+          <w:color w:val="2F5496"/>
+          <w:sz w:val="36"/>
+          <w:szCs w:val="36"/>
+        </w:rPr>
+      </w:pPr>
+    </w:p>
+    <w:p>
+      <w:pPr>
+        <w:rPr>
+          <w:b/>
+          <w:bCs/>
+          <w:color w:val="2F5496"/>
+          <w:sz w:val="36"/>
+          <w:szCs w:val="36"/>
+        </w:rPr>
+      </w:pPr>
+    </w:p>
+    <w:p>
+      <w:pPr>
+        <w:rPr>
+          <w:b/>
+          <w:bCs/>
+          <w:color w:val="2F5496"/>
+          <w:sz w:val="36"/>
+          <w:szCs w:val="36"/>
+        </w:rPr>
+      </w:pPr>
+    </w:p>
+    <w:p>
+      <w:pPr>
+        <w:rPr>
+          <w:b/>
+          <w:bCs/>
+          <w:color w:val="2F5496"/>
+          <w:sz w:val="36"/>
+          <w:szCs w:val="36"/>
+        </w:rPr>
+      </w:pPr>
+    </w:p>
+    <w:p>
+      <w:pPr>
+        <w:rPr>
+          <w:b/>
+          <w:bCs/>
+          <w:color w:val="2F5496"/>
+          <w:sz w:val="36"/>
+          <w:szCs w:val="36"/>
+        </w:rPr>
+      </w:pPr>
+    </w:p>
+    <w:p>
+      <w:pPr>
+        <w:rPr>
+          <w:b/>
+          <w:bCs/>
+          <w:color w:val="2F5496"/>
+          <w:sz w:val="36"/>
+          <w:szCs w:val="36"/>
+        </w:rPr>
+      </w:pPr>
+    </w:p>
+    <w:p>
+      <w:pPr>
+        <w:rPr>
+          <w:b/>
+          <w:bCs/>
+          <w:color w:val="2F5496"/>
+          <w:sz w:val="36"/>
+          <w:szCs w:val="36"/>
+        </w:rPr>
+      </w:pPr>
+    </w:p>
+    <w:p>
+      <w:pPr>
+        <w:rPr>
+          <w:b/>
+          <w:bCs/>
+          <w:color w:val="2F5496"/>
+          <w:sz w:val="36"/>
+          <w:szCs w:val="36"/>
+        </w:rPr>
+      </w:pPr>
+    </w:p>
+    <w:p>
+      <w:pPr>
+        <w:rPr>
+          <w:b/>
+          <w:bCs/>
+          <w:color w:val="2F5496"/>
+          <w:sz w:val="36"/>
+          <w:szCs w:val="36"/>
+        </w:rPr>
+      </w:pPr>
+    </w:p>
+    <w:p>
+      <w:pPr>
+        <w:rPr>
+          <w:b/>
+          <w:bCs/>
+          <w:color w:val="2F5496"/>
+          <w:sz w:val="36"/>
+          <w:szCs w:val="36"/>
+        </w:rPr>
+      </w:pPr>
+    </w:p>
+    <w:p>
+      <w:pPr>
+        <w:rPr>
+          <w:b/>
+          <w:bCs/>
+          <w:color w:val="2F5496"/>
+          <w:sz w:val="36"/>
+          <w:szCs w:val="36"/>
+        </w:rPr>
+      </w:pPr>
+    </w:p>
+    <w:p>
+      <w:pPr>
+        <w:rPr>
+          <w:b/>
+          <w:bCs/>
+          <w:color w:val="2F5496"/>
+          <w:sz w:val="36"/>
+          <w:szCs w:val="36"/>
+        </w:rPr>
+      </w:pPr>
+    </w:p>
+    <w:p>
+      <w:pPr>
+        <w:rPr>
+          <w:b/>
+          <w:bCs/>
+          <w:color w:val="2F5496"/>
+          <w:sz w:val="36"/>
+          <w:szCs w:val="36"/>
+        </w:rPr>
+      </w:pPr>
+    </w:p>
+    <w:p>
+      <w:pPr>
+        <w:rPr>
+          <w:b/>
+          <w:bCs/>
+          <w:color w:val="2F5496"/>
+          <w:sz w:val="36"/>
+          <w:szCs w:val="36"/>
+        </w:rPr>
+      </w:pPr>
+      <w:r>
+        <w:rPr>
+          <w:b/>
+          <w:bCs/>
+          <w:color w:val="2F5496"/>
+          <w:sz w:val="36"/>
+          <w:szCs w:val="36"/>
         </w:rPr>
         <w:lastRenderedPageBreak/>
         <w:t>Employment</w:t>
       </w:r>
     </w:p>
     <w:p>
-      <w:pPr>
-        <w:rPr>
-          <w:rFonts w:ascii="Times New Roman" w:eastAsia="Times New Roman" w:hAnsi="Times New Roman" w:cs="Times New Roman"/>
-          <w:lang w:val="en-CA"/>
-        </w:rPr>
-      </w:pPr>
-      <w:r>
-        <w:rPr>
-          <w:rFonts w:ascii="Times New Roman" w:eastAsia="Times New Roman" w:hAnsi="Times New Roman" w:cs="Times New Roman"/>
+      <w:r>
+        <w:rPr>
           <w:noProof/>
-          <w:lang w:val="en-CA"/>
         </w:rPr>
         <w:drawing>
           <wp:anchor distT="0" distB="0" distL="114300" distR="114300" simplePos="0" relativeHeight="251660288" behindDoc="0" locked="0" layoutInCell="1" allowOverlap="1" wp14:anchorId="52BEB479" wp14:editId="7CE4E4EB">
@@ -563,7 +460,6 @@
       <w:r>
         <w:rPr>
           <w:noProof/>
-          <w:lang w:val="en-CA"/>
         </w:rPr>
         <w:drawing>
           <wp:anchor distT="0" distB="0" distL="114300" distR="114300" simplePos="0" relativeHeight="251661312" behindDoc="0" locked="0" layoutInCell="1" allowOverlap="1" wp14:anchorId="2F04E1AF" wp14:editId="15AB4537">
@@ -627,23 +523,22 @@
     <w:p>
       <w:pPr>
         <w:rPr>
-          <w:lang w:val="en-CA"/>
-        </w:rPr>
-      </w:pPr>
-      <w:r>
-        <w:rPr>
           <w:noProof/>
-          <w:lang w:val="en-CA"/>
+        </w:rPr>
+      </w:pPr>
+      <w:r>
+        <w:rPr>
+          <w:noProof/>
         </w:rPr>
         <w:lastRenderedPageBreak/>
         <w:drawing>
-          <wp:anchor distT="0" distB="0" distL="114300" distR="114300" simplePos="0" relativeHeight="251663360" behindDoc="0" locked="0" layoutInCell="1" allowOverlap="1" wp14:anchorId="7D25FCDF" wp14:editId="20F61C5C">
+          <wp:anchor distT="0" distB="0" distL="114300" distR="114300" simplePos="0" relativeHeight="251663360" behindDoc="0" locked="0" layoutInCell="1" allowOverlap="1" wp14:anchorId="7D25FCDF" wp14:editId="302A5678">
             <wp:simplePos x="0" y="0"/>
             <wp:positionH relativeFrom="column">
-              <wp:posOffset>-100099</wp:posOffset>
+              <wp:posOffset>-49912</wp:posOffset>
             </wp:positionH>
             <wp:positionV relativeFrom="paragraph">
-              <wp:posOffset>4264549</wp:posOffset>
+              <wp:posOffset>199</wp:posOffset>
             </wp:positionV>
             <wp:extent cx="5943600" cy="3962400"/>
             <wp:effectExtent l="0" t="0" r="0" b="0"/>
@@ -694,81 +589,32 @@
           </wp:anchor>
         </w:drawing>
       </w:r>
+    </w:p>
+    <w:p/>
+    <w:p/>
+    <w:p/>
+    <w:p/>
+    <w:p/>
+    <w:p/>
+    <w:p/>
+    <w:p/>
+    <w:p/>
+    <w:p/>
+    <w:p/>
+    <w:p/>
+    <w:p/>
+    <w:p/>
+    <w:p/>
+    <w:p/>
+    <w:p/>
+    <w:p/>
+    <w:p/>
+    <w:p/>
+    <w:p/>
+    <w:p>
       <w:r>
         <w:rPr>
           <w:noProof/>
-          <w:lang w:val="en-CA"/>
-        </w:rPr>
-        <w:drawing>
-          <wp:anchor distT="0" distB="0" distL="114300" distR="114300" simplePos="0" relativeHeight="251662336" behindDoc="0" locked="0" layoutInCell="1" allowOverlap="1" wp14:anchorId="51D26BC8" wp14:editId="36C64A86">
-            <wp:simplePos x="0" y="0"/>
-            <wp:positionH relativeFrom="column">
-              <wp:posOffset>-150160</wp:posOffset>
-            </wp:positionH>
-            <wp:positionV relativeFrom="paragraph">
-              <wp:posOffset>182</wp:posOffset>
-            </wp:positionV>
-            <wp:extent cx="5943600" cy="3962400"/>
-            <wp:effectExtent l="0" t="0" r="0" b="0"/>
-            <wp:wrapThrough wrapText="bothSides">
-              <wp:wrapPolygon edited="0">
-                <wp:start x="0" y="0"/>
-                <wp:lineTo x="0" y="21531"/>
-                <wp:lineTo x="21554" y="21531"/>
-                <wp:lineTo x="21554" y="0"/>
-                <wp:lineTo x="0" y="0"/>
-              </wp:wrapPolygon>
-            </wp:wrapThrough>
-            <wp:docPr id="4" name="Picture 4"/>
-            <wp:cNvGraphicFramePr>
-              <a:graphicFrameLocks xmlns:a="http://schemas.openxmlformats.org/drawingml/2006/main" noChangeAspect="1"/>
-            </wp:cNvGraphicFramePr>
-            <a:graphic xmlns:a="http://schemas.openxmlformats.org/drawingml/2006/main">
-              <a:graphicData uri="http://schemas.openxmlformats.org/drawingml/2006/picture">
-                <pic:pic xmlns:pic="http://schemas.openxmlformats.org/drawingml/2006/picture">
-                  <pic:nvPicPr>
-                    <pic:cNvPr id="4" name="commute.png"/>
-                    <pic:cNvPicPr/>
-                  </pic:nvPicPr>
-                  <pic:blipFill>
-                    <a:blip r:embed="rId8">
-                      <a:extLst>
-                        <a:ext uri="{28A0092B-C50C-407E-A947-70E740481C1C}">
-                          <a14:useLocalDpi xmlns:a14="http://schemas.microsoft.com/office/drawing/2010/main" val="0"/>
-                        </a:ext>
-                      </a:extLst>
-                    </a:blip>
-                    <a:stretch>
-                      <a:fillRect/>
-                    </a:stretch>
-                  </pic:blipFill>
-                  <pic:spPr>
-                    <a:xfrm>
-                      <a:off x="0" y="0"/>
-                      <a:ext cx="5943600" cy="3962400"/>
-                    </a:xfrm>
-                    <a:prstGeom prst="rect">
-                      <a:avLst/>
-                    </a:prstGeom>
-                  </pic:spPr>
-                </pic:pic>
-              </a:graphicData>
-            </a:graphic>
-          </wp:anchor>
-        </w:drawing>
-      </w:r>
-    </w:p>
-    <w:p>
-      <w:pPr>
-        <w:rPr>
-          <w:rFonts w:ascii="Times New Roman" w:eastAsia="Times New Roman" w:hAnsi="Times New Roman" w:cs="Times New Roman"/>
-          <w:lang w:val="en-CA"/>
-        </w:rPr>
-      </w:pPr>
-      <w:r>
-        <w:rPr>
-          <w:noProof/>
-          <w:lang w:val="en-CA"/>
         </w:rPr>
         <w:lastRenderedPageBreak/>
         <w:drawing>
@@ -803,7 +649,7 @@
                     <pic:cNvPicPr/>
                   </pic:nvPicPr>
                   <pic:blipFill>
-                    <a:blip r:embed="rId9">
+                    <a:blip r:embed="rId8">
                       <a:extLst>
                         <a:ext uri="{28A0092B-C50C-407E-A947-70E740481C1C}">
                           <a14:useLocalDpi xmlns:a14="http://schemas.microsoft.com/office/drawing/2010/main" val="0"/>
@@ -838,7 +684,6 @@
       <w:r>
         <w:rPr>
           <w:noProof/>
-          <w:lang w:val="en-CA"/>
         </w:rPr>
         <w:drawing>
           <wp:anchor distT="0" distB="0" distL="114300" distR="114300" simplePos="0" relativeHeight="251664384" behindDoc="0" locked="0" layoutInCell="1" allowOverlap="1" wp14:anchorId="61DFA5FE" wp14:editId="17767C5E">
@@ -872,7 +717,7 @@
                     <pic:cNvPicPr/>
                   </pic:nvPicPr>
                   <pic:blipFill>
-                    <a:blip r:embed="rId10">
+                    <a:blip r:embed="rId9">
                       <a:extLst>
                         <a:ext uri="{28A0092B-C50C-407E-A947-70E740481C1C}">
                           <a14:useLocalDpi xmlns:a14="http://schemas.microsoft.com/office/drawing/2010/main" val="0"/>
@@ -900,27 +745,19 @@
       </w:r>
       <w:r>
         <w:rPr>
-          <w:rFonts w:ascii="Times New Roman" w:eastAsia="Times New Roman" w:hAnsi="Times New Roman" w:cs="Times New Roman"/>
-          <w:b/>
-          <w:bCs/>
-          <w:color w:val="2F5496"/>
-          <w:sz w:val="36"/>
-          <w:szCs w:val="36"/>
-          <w:lang w:val="en-CA"/>
+          <w:b/>
+          <w:bCs/>
+          <w:color w:val="2F5496"/>
+          <w:sz w:val="36"/>
+          <w:szCs w:val="36"/>
         </w:rPr>
         <w:t>Income</w:t>
       </w:r>
     </w:p>
     <w:p>
-      <w:pPr>
-        <w:rPr>
-          <w:lang w:val="en-CA"/>
-        </w:rPr>
-      </w:pPr>
       <w:r>
         <w:rPr>
           <w:noProof/>
-          <w:lang w:val="en-CA"/>
         </w:rPr>
         <w:lastRenderedPageBreak/>
         <w:drawing>
@@ -955,7 +792,7 @@
                     <pic:cNvPicPr/>
                   </pic:nvPicPr>
                   <pic:blipFill>
-                    <a:blip r:embed="rId11">
+                    <a:blip r:embed="rId10">
                       <a:extLst>
                         <a:ext uri="{28A0092B-C50C-407E-A947-70E740481C1C}">
                           <a14:useLocalDpi xmlns:a14="http://schemas.microsoft.com/office/drawing/2010/main" val="0"/>
@@ -991,32 +828,27 @@
     <w:p>
       <w:pPr>
         <w:rPr>
-          <w:rFonts w:ascii="Times New Roman" w:eastAsia="Times New Roman" w:hAnsi="Times New Roman" w:cs="Times New Roman"/>
-          <w:b/>
-          <w:bCs/>
-          <w:color w:val="2F5496"/>
-          <w:sz w:val="36"/>
-          <w:szCs w:val="36"/>
-          <w:lang w:val="en-CA"/>
-        </w:rPr>
-      </w:pPr>
-    </w:p>
-    <w:p>
-      <w:pPr>
-        <w:rPr>
-          <w:rFonts w:ascii="Times New Roman" w:eastAsia="Times New Roman" w:hAnsi="Times New Roman" w:cs="Times New Roman"/>
-          <w:b/>
-          <w:bCs/>
-          <w:color w:val="2F5496"/>
-          <w:sz w:val="36"/>
-          <w:szCs w:val="36"/>
-          <w:lang w:val="en-CA"/>
+          <w:b/>
+          <w:bCs/>
+          <w:color w:val="2F5496"/>
+          <w:sz w:val="36"/>
+          <w:szCs w:val="36"/>
+        </w:rPr>
+      </w:pPr>
+    </w:p>
+    <w:p>
+      <w:pPr>
+        <w:rPr>
+          <w:b/>
+          <w:bCs/>
+          <w:color w:val="2F5496"/>
+          <w:sz w:val="36"/>
+          <w:szCs w:val="36"/>
         </w:rPr>
       </w:pPr>
       <w:r>
         <w:rPr>
           <w:noProof/>
-          <w:lang w:val="en-CA"/>
         </w:rPr>
         <w:drawing>
           <wp:anchor distT="0" distB="0" distL="114300" distR="114300" simplePos="0" relativeHeight="251668480" behindDoc="0" locked="0" layoutInCell="1" allowOverlap="1" wp14:anchorId="1F2FD0FB" wp14:editId="6E81FCFC">
@@ -1050,7 +882,7 @@
                     <pic:cNvPicPr/>
                   </pic:nvPicPr>
                   <pic:blipFill>
-                    <a:blip r:embed="rId12">
+                    <a:blip r:embed="rId11">
                       <a:extLst>
                         <a:ext uri="{28A0092B-C50C-407E-A947-70E740481C1C}">
                           <a14:useLocalDpi xmlns:a14="http://schemas.microsoft.com/office/drawing/2010/main" val="0"/>
@@ -1084,29 +916,19 @@
       </w:r>
       <w:r>
         <w:rPr>
-          <w:rFonts w:ascii="Times New Roman" w:eastAsia="Times New Roman" w:hAnsi="Times New Roman" w:cs="Times New Roman"/>
-          <w:b/>
-          <w:bCs/>
-          <w:color w:val="2F5496"/>
-          <w:sz w:val="36"/>
-          <w:szCs w:val="36"/>
-          <w:lang w:val="en-CA"/>
+          <w:b/>
+          <w:bCs/>
+          <w:color w:val="2F5496"/>
+          <w:sz w:val="36"/>
+          <w:szCs w:val="36"/>
         </w:rPr>
         <w:t>Poverty</w:t>
       </w:r>
     </w:p>
     <w:p>
-      <w:pPr>
-        <w:rPr>
-          <w:rFonts w:ascii="Times New Roman" w:eastAsia="Times New Roman" w:hAnsi="Times New Roman" w:cs="Times New Roman"/>
-          <w:lang w:val="en-CA"/>
-        </w:rPr>
-      </w:pPr>
-      <w:r>
-        <w:rPr>
-          <w:rFonts w:ascii="Times New Roman" w:eastAsia="Times New Roman" w:hAnsi="Times New Roman" w:cs="Times New Roman"/>
+      <w:r>
+        <w:rPr>
           <w:noProof/>
-          <w:lang w:val="en-CA"/>
         </w:rPr>
         <w:lastRenderedPageBreak/>
         <w:drawing>
@@ -1141,7 +963,7 @@
                     <pic:cNvPicPr/>
                   </pic:nvPicPr>
                   <pic:blipFill>
-                    <a:blip r:embed="rId13">
+                    <a:blip r:embed="rId12">
                       <a:extLst>
                         <a:ext uri="{28A0092B-C50C-407E-A947-70E740481C1C}">
                           <a14:useLocalDpi xmlns:a14="http://schemas.microsoft.com/office/drawing/2010/main" val="0"/>
@@ -1170,7 +992,6 @@
       <w:r>
         <w:rPr>
           <w:noProof/>
-          <w:lang w:val="en-CA"/>
         </w:rPr>
         <w:drawing>
           <wp:anchor distT="0" distB="0" distL="114300" distR="114300" simplePos="0" relativeHeight="251667456" behindDoc="0" locked="0" layoutInCell="1" allowOverlap="1" wp14:anchorId="682C5DF2" wp14:editId="5C5A1E59">
@@ -1204,7 +1025,7 @@
                     <pic:cNvPicPr/>
                   </pic:nvPicPr>
                   <pic:blipFill>
-                    <a:blip r:embed="rId14">
+                    <a:blip r:embed="rId13">
                       <a:extLst>
                         <a:ext uri="{28A0092B-C50C-407E-A947-70E740481C1C}">
                           <a14:useLocalDpi xmlns:a14="http://schemas.microsoft.com/office/drawing/2010/main" val="0"/>
@@ -1237,94 +1058,15 @@
         </w:drawing>
       </w:r>
     </w:p>
-    <w:p>
-      <w:pPr>
-        <w:rPr>
-          <w:rFonts w:ascii="Times New Roman" w:eastAsia="Times New Roman" w:hAnsi="Times New Roman" w:cs="Times New Roman"/>
-          <w:lang w:val="en-CA"/>
-        </w:rPr>
-      </w:pPr>
-    </w:p>
-    <w:p>
-      <w:pPr>
-        <w:rPr>
-          <w:rFonts w:ascii="Times New Roman" w:eastAsia="Times New Roman" w:hAnsi="Times New Roman" w:cs="Times New Roman"/>
-          <w:lang w:val="en-CA"/>
-        </w:rPr>
-      </w:pPr>
-      <w:r>
-        <w:rPr>
-          <w:rFonts w:ascii="Times New Roman" w:eastAsia="Times New Roman" w:hAnsi="Times New Roman" w:cs="Times New Roman"/>
+    <w:p/>
+    <w:p>
+      <w:r>
+        <w:rPr>
           <w:noProof/>
-          <w:lang w:val="en-CA"/>
         </w:rPr>
         <w:lastRenderedPageBreak/>
         <w:drawing>
-          <wp:anchor distT="0" distB="0" distL="114300" distR="114300" simplePos="0" relativeHeight="251671552" behindDoc="0" locked="0" layoutInCell="1" allowOverlap="1" wp14:anchorId="29863E27" wp14:editId="0AF75D99">
-            <wp:simplePos x="0" y="0"/>
-            <wp:positionH relativeFrom="column">
-              <wp:posOffset>-30668</wp:posOffset>
-            </wp:positionH>
-            <wp:positionV relativeFrom="paragraph">
-              <wp:posOffset>4370705</wp:posOffset>
-            </wp:positionV>
-            <wp:extent cx="5943600" cy="3474720"/>
-            <wp:effectExtent l="0" t="0" r="0" b="5080"/>
-            <wp:wrapThrough wrapText="bothSides">
-              <wp:wrapPolygon edited="0">
-                <wp:start x="0" y="0"/>
-                <wp:lineTo x="0" y="21553"/>
-                <wp:lineTo x="21554" y="21553"/>
-                <wp:lineTo x="21554" y="0"/>
-                <wp:lineTo x="0" y="0"/>
-              </wp:wrapPolygon>
-            </wp:wrapThrough>
-            <wp:docPr id="14" name="Picture 14"/>
-            <wp:cNvGraphicFramePr>
-              <a:graphicFrameLocks xmlns:a="http://schemas.openxmlformats.org/drawingml/2006/main" noChangeAspect="1"/>
-            </wp:cNvGraphicFramePr>
-            <a:graphic xmlns:a="http://schemas.openxmlformats.org/drawingml/2006/main">
-              <a:graphicData uri="http://schemas.openxmlformats.org/drawingml/2006/picture">
-                <pic:pic xmlns:pic="http://schemas.openxmlformats.org/drawingml/2006/picture">
-                  <pic:nvPicPr>
-                    <pic:cNvPr id="14" name="10-20-30.png"/>
-                    <pic:cNvPicPr/>
-                  </pic:nvPicPr>
-                  <pic:blipFill>
-                    <a:blip r:embed="rId15">
-                      <a:extLst>
-                        <a:ext uri="{28A0092B-C50C-407E-A947-70E740481C1C}">
-                          <a14:useLocalDpi xmlns:a14="http://schemas.microsoft.com/office/drawing/2010/main" val="0"/>
-                        </a:ext>
-                      </a:extLst>
-                    </a:blip>
-                    <a:stretch>
-                      <a:fillRect/>
-                    </a:stretch>
-                  </pic:blipFill>
-                  <pic:spPr>
-                    <a:xfrm>
-                      <a:off x="0" y="0"/>
-                      <a:ext cx="5943600" cy="3474720"/>
-                    </a:xfrm>
-                    <a:prstGeom prst="rect">
-                      <a:avLst/>
-                    </a:prstGeom>
-                  </pic:spPr>
-                </pic:pic>
-              </a:graphicData>
-            </a:graphic>
-          </wp:anchor>
-        </w:drawing>
-      </w:r>
-      <w:r>
-        <w:rPr>
-          <w:rFonts w:ascii="Times New Roman" w:eastAsia="Times New Roman" w:hAnsi="Times New Roman" w:cs="Times New Roman"/>
-          <w:noProof/>
-          <w:lang w:val="en-CA"/>
-        </w:rPr>
-        <w:drawing>
-          <wp:anchor distT="0" distB="0" distL="114300" distR="114300" simplePos="0" relativeHeight="251669504" behindDoc="0" locked="0" layoutInCell="1" allowOverlap="1" wp14:anchorId="345FE4CA" wp14:editId="56D3D56E">
+          <wp:anchor distT="0" distB="0" distL="114300" distR="114300" simplePos="0" relativeHeight="251669504" behindDoc="0" locked="0" layoutInCell="1" allowOverlap="1" wp14:anchorId="345FE4CA" wp14:editId="053D2F7A">
             <wp:simplePos x="0" y="0"/>
             <wp:positionH relativeFrom="column">
               <wp:posOffset>-10049</wp:posOffset>
@@ -1355,7 +1097,7 @@
                     <pic:cNvPicPr/>
                   </pic:nvPicPr>
                   <pic:blipFill>
-                    <a:blip r:embed="rId16">
+                    <a:blip r:embed="rId14">
                       <a:extLst>
                         <a:ext uri="{28A0092B-C50C-407E-A947-70E740481C1C}">
                           <a14:useLocalDpi xmlns:a14="http://schemas.microsoft.com/office/drawing/2010/main" val="0"/>
@@ -1382,46 +1124,34 @@
         </w:drawing>
       </w:r>
     </w:p>
-    <w:p>
-      <w:pPr>
-        <w:rPr>
-          <w:rFonts w:ascii="Times New Roman" w:eastAsia="Times New Roman" w:hAnsi="Times New Roman" w:cs="Times New Roman"/>
-          <w:lang w:val="en-CA"/>
-        </w:rPr>
-      </w:pPr>
-    </w:p>
-    <w:p>
-      <w:pPr>
-        <w:rPr>
-          <w:rFonts w:ascii="Times New Roman" w:eastAsia="Times New Roman" w:hAnsi="Times New Roman" w:cs="Times New Roman"/>
-          <w:b/>
-          <w:bCs/>
-          <w:color w:val="2F5496"/>
-          <w:sz w:val="36"/>
-          <w:szCs w:val="36"/>
-          <w:lang w:val="en-CA"/>
-        </w:rPr>
-      </w:pPr>
-      <w:r>
-        <w:rPr>
-          <w:rFonts w:ascii="Times New Roman" w:eastAsia="Times New Roman" w:hAnsi="Times New Roman" w:cs="Times New Roman"/>
+    <w:p/>
+    <w:p>
+      <w:pPr>
+        <w:rPr>
+          <w:b/>
+          <w:bCs/>
+          <w:color w:val="2F5496"/>
+          <w:sz w:val="36"/>
+          <w:szCs w:val="36"/>
+        </w:rPr>
+      </w:pPr>
+      <w:r>
+        <w:rPr>
           <w:b/>
           <w:bCs/>
           <w:noProof/>
           <w:color w:val="2F5496"/>
           <w:sz w:val="36"/>
           <w:szCs w:val="36"/>
-          <w:lang w:val="en-CA"/>
-        </w:rPr>
-        <w:lastRenderedPageBreak/>
+        </w:rPr>
         <w:drawing>
-          <wp:anchor distT="0" distB="0" distL="114300" distR="114300" simplePos="0" relativeHeight="251682816" behindDoc="0" locked="0" layoutInCell="1" allowOverlap="1" wp14:anchorId="07B0A048" wp14:editId="296C7F6A">
+          <wp:anchor distT="0" distB="0" distL="114300" distR="114300" simplePos="0" relativeHeight="251682816" behindDoc="0" locked="0" layoutInCell="1" allowOverlap="1" wp14:anchorId="07B0A048" wp14:editId="64760E54">
             <wp:simplePos x="0" y="0"/>
             <wp:positionH relativeFrom="column">
-              <wp:posOffset>482063</wp:posOffset>
+              <wp:posOffset>311150</wp:posOffset>
             </wp:positionH>
             <wp:positionV relativeFrom="paragraph">
-              <wp:posOffset>220791</wp:posOffset>
+              <wp:posOffset>48260</wp:posOffset>
             </wp:positionV>
             <wp:extent cx="5109210" cy="3406140"/>
             <wp:effectExtent l="0" t="0" r="0" b="0"/>
@@ -1446,7 +1176,7 @@
                     <pic:cNvPicPr/>
                   </pic:nvPicPr>
                   <pic:blipFill>
-                    <a:blip r:embed="rId17">
+                    <a:blip r:embed="rId15">
                       <a:extLst>
                         <a:ext uri="{28A0092B-C50C-407E-A947-70E740481C1C}">
                           <a14:useLocalDpi xmlns:a14="http://schemas.microsoft.com/office/drawing/2010/main" val="0"/>
@@ -1478,31 +1208,44 @@
           </wp:anchor>
         </w:drawing>
       </w:r>
-      <w:r>
-        <w:rPr>
-          <w:rFonts w:ascii="Times New Roman" w:eastAsia="Times New Roman" w:hAnsi="Times New Roman" w:cs="Times New Roman"/>
-          <w:b/>
-          <w:bCs/>
-          <w:color w:val="2F5496"/>
-          <w:sz w:val="36"/>
-          <w:szCs w:val="36"/>
-          <w:lang w:val="en-CA"/>
-        </w:rPr>
+    </w:p>
+    <w:p>
+      <w:pPr>
+        <w:rPr>
+          <w:b/>
+          <w:bCs/>
+          <w:color w:val="2F5496"/>
+          <w:sz w:val="36"/>
+          <w:szCs w:val="36"/>
+        </w:rPr>
+      </w:pPr>
+    </w:p>
+    <w:p>
+      <w:pPr>
+        <w:rPr>
+          <w:b/>
+          <w:bCs/>
+          <w:color w:val="2F5496"/>
+          <w:sz w:val="36"/>
+          <w:szCs w:val="36"/>
+        </w:rPr>
+      </w:pPr>
+      <w:r>
+        <w:rPr>
+          <w:b/>
+          <w:bCs/>
+          <w:color w:val="2F5496"/>
+          <w:sz w:val="36"/>
+          <w:szCs w:val="36"/>
+        </w:rPr>
+        <w:lastRenderedPageBreak/>
         <w:t>Education</w:t>
       </w:r>
     </w:p>
     <w:p>
-      <w:pPr>
-        <w:rPr>
-          <w:rFonts w:ascii="Times New Roman" w:eastAsia="Times New Roman" w:hAnsi="Times New Roman" w:cs="Times New Roman"/>
-          <w:lang w:val="en-CA"/>
-        </w:rPr>
-      </w:pPr>
-      <w:r>
-        <w:rPr>
-          <w:rFonts w:ascii="Times New Roman" w:eastAsia="Times New Roman" w:hAnsi="Times New Roman" w:cs="Times New Roman"/>
+      <w:r>
+        <w:rPr>
           <w:noProof/>
-          <w:lang w:val="en-CA"/>
         </w:rPr>
         <w:drawing>
           <wp:anchor distT="0" distB="0" distL="114300" distR="114300" simplePos="0" relativeHeight="251673600" behindDoc="0" locked="0" layoutInCell="1" allowOverlap="1" wp14:anchorId="01BC33F9" wp14:editId="434AA4EF">
@@ -1536,7 +1279,7 @@
                     <pic:cNvPicPr/>
                   </pic:nvPicPr>
                   <pic:blipFill>
-                    <a:blip r:embed="rId18">
+                    <a:blip r:embed="rId16">
                       <a:extLst>
                         <a:ext uri="{28A0092B-C50C-407E-A947-70E740481C1C}">
                           <a14:useLocalDpi xmlns:a14="http://schemas.microsoft.com/office/drawing/2010/main" val="0"/>
@@ -1564,19 +1307,10 @@
       </w:r>
     </w:p>
     <w:p>
-      <w:pPr>
-        <w:rPr>
-          <w:rFonts w:ascii="Times New Roman" w:eastAsia="Times New Roman" w:hAnsi="Times New Roman" w:cs="Times New Roman"/>
-          <w:lang w:val="en-CA"/>
-        </w:rPr>
-      </w:pPr>
-      <w:r>
-        <w:rPr>
-          <w:rFonts w:ascii="Times New Roman" w:eastAsia="Times New Roman" w:hAnsi="Times New Roman" w:cs="Times New Roman"/>
+      <w:r>
+        <w:rPr>
           <w:noProof/>
-          <w:lang w:val="en-CA"/>
-        </w:rPr>
-        <w:lastRenderedPageBreak/>
+        </w:rPr>
         <w:drawing>
           <wp:anchor distT="0" distB="0" distL="114300" distR="114300" simplePos="0" relativeHeight="251672576" behindDoc="0" locked="0" layoutInCell="1" allowOverlap="1" wp14:anchorId="4EFC9F47" wp14:editId="700DCA81">
             <wp:simplePos x="0" y="0"/>
@@ -1609,7 +1343,7 @@
                     <pic:cNvPicPr/>
                   </pic:nvPicPr>
                   <pic:blipFill>
-                    <a:blip r:embed="rId19">
+                    <a:blip r:embed="rId17">
                       <a:extLst>
                         <a:ext uri="{28A0092B-C50C-407E-A947-70E740481C1C}">
                           <a14:useLocalDpi xmlns:a14="http://schemas.microsoft.com/office/drawing/2010/main" val="0"/>
@@ -1636,26 +1370,11 @@
         </w:drawing>
       </w:r>
     </w:p>
-    <w:p>
-      <w:pPr>
-        <w:rPr>
-          <w:rFonts w:ascii="Times New Roman" w:eastAsia="Times New Roman" w:hAnsi="Times New Roman" w:cs="Times New Roman"/>
-          <w:lang w:val="en-CA"/>
-        </w:rPr>
-      </w:pPr>
-    </w:p>
-    <w:p>
-      <w:pPr>
-        <w:rPr>
-          <w:rFonts w:ascii="Times New Roman" w:eastAsia="Times New Roman" w:hAnsi="Times New Roman" w:cs="Times New Roman"/>
-          <w:lang w:val="en-CA"/>
-        </w:rPr>
-      </w:pPr>
-      <w:r>
-        <w:rPr>
-          <w:rFonts w:ascii="Times New Roman" w:eastAsia="Times New Roman" w:hAnsi="Times New Roman" w:cs="Times New Roman"/>
+    <w:p/>
+    <w:p>
+      <w:r>
+        <w:rPr>
           <w:noProof/>
-          <w:lang w:val="en-CA"/>
         </w:rPr>
         <w:drawing>
           <wp:anchor distT="0" distB="0" distL="114300" distR="114300" simplePos="0" relativeHeight="251675648" behindDoc="0" locked="0" layoutInCell="1" allowOverlap="1" wp14:anchorId="23AEDA79" wp14:editId="0C392B1B">
@@ -1689,7 +1408,7 @@
                     <pic:cNvPicPr/>
                   </pic:nvPicPr>
                   <pic:blipFill>
-                    <a:blip r:embed="rId20">
+                    <a:blip r:embed="rId18">
                       <a:extLst>
                         <a:ext uri="{28A0092B-C50C-407E-A947-70E740481C1C}">
                           <a14:useLocalDpi xmlns:a14="http://schemas.microsoft.com/office/drawing/2010/main" val="0"/>
@@ -1716,34 +1435,12 @@
         </w:drawing>
       </w:r>
     </w:p>
-    <w:p>
-      <w:pPr>
-        <w:rPr>
-          <w:rFonts w:ascii="Times New Roman" w:eastAsia="Times New Roman" w:hAnsi="Times New Roman" w:cs="Times New Roman"/>
-          <w:lang w:val="en-CA"/>
-        </w:rPr>
-      </w:pPr>
-    </w:p>
-    <w:p>
-      <w:pPr>
-        <w:rPr>
-          <w:rFonts w:ascii="Times New Roman" w:eastAsia="Times New Roman" w:hAnsi="Times New Roman" w:cs="Times New Roman"/>
-          <w:lang w:val="en-CA"/>
-        </w:rPr>
-      </w:pPr>
-    </w:p>
-    <w:p>
-      <w:pPr>
-        <w:rPr>
-          <w:rFonts w:ascii="Times New Roman" w:eastAsia="Times New Roman" w:hAnsi="Times New Roman" w:cs="Times New Roman"/>
-          <w:lang w:val="en-CA"/>
-        </w:rPr>
-      </w:pPr>
-      <w:r>
-        <w:rPr>
-          <w:rFonts w:ascii="Times New Roman" w:eastAsia="Times New Roman" w:hAnsi="Times New Roman" w:cs="Times New Roman"/>
+    <w:p/>
+    <w:p/>
+    <w:p>
+      <w:r>
+        <w:rPr>
           <w:noProof/>
-          <w:lang w:val="en-CA"/>
         </w:rPr>
         <w:drawing>
           <wp:anchor distT="0" distB="0" distL="114300" distR="114300" simplePos="0" relativeHeight="251674624" behindDoc="0" locked="0" layoutInCell="1" allowOverlap="1" wp14:anchorId="79FF04F0" wp14:editId="512A86E4">
@@ -1777,7 +1474,7 @@
                     <pic:cNvPicPr/>
                   </pic:nvPicPr>
                   <pic:blipFill>
-                    <a:blip r:embed="rId21">
+                    <a:blip r:embed="rId19">
                       <a:extLst>
                         <a:ext uri="{28A0092B-C50C-407E-A947-70E740481C1C}">
                           <a14:useLocalDpi xmlns:a14="http://schemas.microsoft.com/office/drawing/2010/main" val="0"/>
@@ -1805,26 +1502,81 @@
       </w:r>
     </w:p>
     <w:p>
-      <w:pPr>
-        <w:rPr>
-          <w:rFonts w:ascii="Times New Roman" w:eastAsia="Times New Roman" w:hAnsi="Times New Roman" w:cs="Times New Roman"/>
-          <w:lang w:val="en-CA"/>
-        </w:rPr>
-      </w:pPr>
-      <w:r>
-        <w:rPr>
-          <w:rFonts w:ascii="Times New Roman" w:eastAsia="Times New Roman" w:hAnsi="Times New Roman" w:cs="Times New Roman"/>
+      <w:r>
+        <w:rPr>
           <w:noProof/>
-          <w:lang w:val="en-CA"/>
-        </w:rPr>
+        </w:rPr>
+        <w:lastRenderedPageBreak/>
         <w:drawing>
-          <wp:anchor distT="0" distB="0" distL="114300" distR="114300" simplePos="0" relativeHeight="251677696" behindDoc="0" locked="0" layoutInCell="1" allowOverlap="1" wp14:anchorId="72BA43E0" wp14:editId="30F2FADC">
+          <wp:anchor distT="0" distB="0" distL="114300" distR="114300" simplePos="0" relativeHeight="251676672" behindDoc="0" locked="0" layoutInCell="1" allowOverlap="1" wp14:anchorId="4AA9209B" wp14:editId="28DF0A94">
             <wp:simplePos x="0" y="0"/>
             <wp:positionH relativeFrom="column">
-              <wp:posOffset>59767</wp:posOffset>
+              <wp:posOffset>-62207</wp:posOffset>
             </wp:positionH>
             <wp:positionV relativeFrom="paragraph">
-              <wp:posOffset>3900958</wp:posOffset>
+              <wp:posOffset>4125304</wp:posOffset>
+            </wp:positionV>
+            <wp:extent cx="5943600" cy="3962400"/>
+            <wp:effectExtent l="0" t="0" r="0" b="0"/>
+            <wp:wrapThrough wrapText="bothSides">
+              <wp:wrapPolygon edited="0">
+                <wp:start x="0" y="0"/>
+                <wp:lineTo x="0" y="21531"/>
+                <wp:lineTo x="21554" y="21531"/>
+                <wp:lineTo x="21554" y="0"/>
+                <wp:lineTo x="0" y="0"/>
+              </wp:wrapPolygon>
+            </wp:wrapThrough>
+            <wp:docPr id="19" name="Picture 19"/>
+            <wp:cNvGraphicFramePr>
+              <a:graphicFrameLocks xmlns:a="http://schemas.openxmlformats.org/drawingml/2006/main" noChangeAspect="1"/>
+            </wp:cNvGraphicFramePr>
+            <a:graphic xmlns:a="http://schemas.openxmlformats.org/drawingml/2006/main">
+              <a:graphicData uri="http://schemas.openxmlformats.org/drawingml/2006/picture">
+                <pic:pic xmlns:pic="http://schemas.openxmlformats.org/drawingml/2006/picture">
+                  <pic:nvPicPr>
+                    <pic:cNvPr id="19" name="hs_grad_south.png"/>
+                    <pic:cNvPicPr/>
+                  </pic:nvPicPr>
+                  <pic:blipFill>
+                    <a:blip r:embed="rId20">
+                      <a:extLst>
+                        <a:ext uri="{28A0092B-C50C-407E-A947-70E740481C1C}">
+                          <a14:useLocalDpi xmlns:a14="http://schemas.microsoft.com/office/drawing/2010/main" val="0"/>
+                        </a:ext>
+                      </a:extLst>
+                    </a:blip>
+                    <a:stretch>
+                      <a:fillRect/>
+                    </a:stretch>
+                  </pic:blipFill>
+                  <pic:spPr>
+                    <a:xfrm>
+                      <a:off x="0" y="0"/>
+                      <a:ext cx="5943600" cy="3962400"/>
+                    </a:xfrm>
+                    <a:prstGeom prst="rect">
+                      <a:avLst/>
+                    </a:prstGeom>
+                  </pic:spPr>
+                </pic:pic>
+              </a:graphicData>
+            </a:graphic>
+          </wp:anchor>
+        </w:drawing>
+      </w:r>
+      <w:r>
+        <w:rPr>
+          <w:noProof/>
+        </w:rPr>
+        <w:drawing>
+          <wp:anchor distT="0" distB="0" distL="114300" distR="114300" simplePos="0" relativeHeight="251677696" behindDoc="0" locked="0" layoutInCell="1" allowOverlap="1" wp14:anchorId="72BA43E0" wp14:editId="0CA88FBA">
+            <wp:simplePos x="0" y="0"/>
+            <wp:positionH relativeFrom="column">
+              <wp:posOffset>86008</wp:posOffset>
+            </wp:positionH>
+            <wp:positionV relativeFrom="paragraph">
+              <wp:posOffset>612</wp:posOffset>
             </wp:positionV>
             <wp:extent cx="5943600" cy="3973830"/>
             <wp:effectExtent l="0" t="0" r="0" b="1270"/>
@@ -1849,7 +1601,7 @@
                     <pic:cNvPicPr/>
                   </pic:nvPicPr>
                   <pic:blipFill>
-                    <a:blip r:embed="rId22">
+                    <a:blip r:embed="rId21">
                       <a:extLst>
                         <a:ext uri="{28A0092B-C50C-407E-A947-70E740481C1C}">
                           <a14:useLocalDpi xmlns:a14="http://schemas.microsoft.com/office/drawing/2010/main" val="0"/>
@@ -1875,20 +1627,21 @@
           </wp:anchor>
         </w:drawing>
       </w:r>
-      <w:r>
-        <w:rPr>
-          <w:rFonts w:ascii="Times New Roman" w:eastAsia="Times New Roman" w:hAnsi="Times New Roman" w:cs="Times New Roman"/>
+    </w:p>
+    <w:p>
+      <w:r>
+        <w:rPr>
           <w:noProof/>
-          <w:lang w:val="en-CA"/>
-        </w:rPr>
+        </w:rPr>
+        <w:lastRenderedPageBreak/>
         <w:drawing>
-          <wp:anchor distT="0" distB="0" distL="114300" distR="114300" simplePos="0" relativeHeight="251676672" behindDoc="0" locked="0" layoutInCell="1" allowOverlap="1" wp14:anchorId="4AA9209B" wp14:editId="3DB27B8B">
+          <wp:anchor distT="0" distB="0" distL="114300" distR="114300" simplePos="0" relativeHeight="251678720" behindDoc="0" locked="0" layoutInCell="1" allowOverlap="1" wp14:anchorId="160F09E1" wp14:editId="65D5EDAB">
             <wp:simplePos x="0" y="0"/>
             <wp:positionH relativeFrom="column">
-              <wp:posOffset>10760</wp:posOffset>
+              <wp:posOffset>-18522</wp:posOffset>
             </wp:positionH>
             <wp:positionV relativeFrom="paragraph">
-              <wp:posOffset>4111073</wp:posOffset>
+              <wp:posOffset>4264569</wp:posOffset>
             </wp:positionV>
             <wp:extent cx="5943600" cy="3962400"/>
             <wp:effectExtent l="0" t="0" r="0" b="0"/>
@@ -1901,7 +1654,7 @@
                 <wp:lineTo x="0" y="0"/>
               </wp:wrapPolygon>
             </wp:wrapThrough>
-            <wp:docPr id="19" name="Picture 19"/>
+            <wp:docPr id="21" name="Picture 21"/>
             <wp:cNvGraphicFramePr>
               <a:graphicFrameLocks xmlns:a="http://schemas.openxmlformats.org/drawingml/2006/main" noChangeAspect="1"/>
             </wp:cNvGraphicFramePr>
@@ -1909,11 +1662,11 @@
               <a:graphicData uri="http://schemas.openxmlformats.org/drawingml/2006/picture">
                 <pic:pic xmlns:pic="http://schemas.openxmlformats.org/drawingml/2006/picture">
                   <pic:nvPicPr>
-                    <pic:cNvPr id="19" name="hs_grad_south.png"/>
+                    <pic:cNvPr id="21" name="bs_grad_south.png"/>
                     <pic:cNvPicPr/>
                   </pic:nvPicPr>
                   <pic:blipFill>
-                    <a:blip r:embed="rId23">
+                    <a:blip r:embed="rId22">
                       <a:extLst>
                         <a:ext uri="{28A0092B-C50C-407E-A947-70E740481C1C}">
                           <a14:useLocalDpi xmlns:a14="http://schemas.microsoft.com/office/drawing/2010/main" val="0"/>
@@ -1939,29 +1692,18 @@
           </wp:anchor>
         </w:drawing>
       </w:r>
-    </w:p>
-    <w:p>
-      <w:pPr>
-        <w:rPr>
-          <w:rFonts w:ascii="Times New Roman" w:eastAsia="Times New Roman" w:hAnsi="Times New Roman" w:cs="Times New Roman"/>
-          <w:lang w:val="en-CA"/>
-        </w:rPr>
-      </w:pPr>
-      <w:r>
-        <w:rPr>
-          <w:rFonts w:ascii="Times New Roman" w:eastAsia="Times New Roman" w:hAnsi="Times New Roman" w:cs="Times New Roman"/>
+      <w:r>
+        <w:rPr>
           <w:noProof/>
-          <w:lang w:val="en-CA"/>
-        </w:rPr>
-        <w:lastRenderedPageBreak/>
+        </w:rPr>
         <w:drawing>
-          <wp:anchor distT="0" distB="0" distL="114300" distR="114300" simplePos="0" relativeHeight="251679744" behindDoc="0" locked="0" layoutInCell="1" allowOverlap="1" wp14:anchorId="5A89484B" wp14:editId="3B723AB5">
+          <wp:anchor distT="0" distB="0" distL="114300" distR="114300" simplePos="0" relativeHeight="251679744" behindDoc="0" locked="0" layoutInCell="1" allowOverlap="1" wp14:anchorId="5A89484B" wp14:editId="63F97688">
             <wp:simplePos x="0" y="0"/>
             <wp:positionH relativeFrom="column">
-              <wp:posOffset>104252</wp:posOffset>
+              <wp:posOffset>31788</wp:posOffset>
             </wp:positionH>
             <wp:positionV relativeFrom="paragraph">
-              <wp:posOffset>328</wp:posOffset>
+              <wp:posOffset>619</wp:posOffset>
             </wp:positionV>
             <wp:extent cx="5943600" cy="4195445"/>
             <wp:effectExtent l="0" t="0" r="0" b="0"/>
@@ -1986,7 +1728,7 @@
                     <pic:cNvPicPr/>
                   </pic:nvPicPr>
                   <pic:blipFill>
-                    <a:blip r:embed="rId24">
+                    <a:blip r:embed="rId23">
                       <a:extLst>
                         <a:ext uri="{28A0092B-C50C-407E-A947-70E740481C1C}">
                           <a14:useLocalDpi xmlns:a14="http://schemas.microsoft.com/office/drawing/2010/main" val="0"/>
@@ -2012,33 +1754,38 @@
           </wp:anchor>
         </w:drawing>
       </w:r>
-      <w:r>
-        <w:rPr>
-          <w:rFonts w:ascii="Times New Roman" w:eastAsia="Times New Roman" w:hAnsi="Times New Roman" w:cs="Times New Roman"/>
+    </w:p>
+    <w:p>
+      <w:r>
+        <w:rPr>
+          <w:b/>
+          <w:bCs/>
+          <w:color w:val="2F5496"/>
+          <w:sz w:val="36"/>
+          <w:szCs w:val="36"/>
+        </w:rPr>
+        <w:lastRenderedPageBreak/>
+        <w:t>Industries &amp; Productivity</w:t>
+      </w:r>
+    </w:p>
+    <w:p>
+      <w:r>
+        <w:rPr>
           <w:noProof/>
-          <w:lang w:val="en-CA"/>
         </w:rPr>
         <w:drawing>
-          <wp:anchor distT="0" distB="0" distL="114300" distR="114300" simplePos="0" relativeHeight="251678720" behindDoc="0" locked="0" layoutInCell="1" allowOverlap="1" wp14:anchorId="160F09E1" wp14:editId="6FCB8428">
+          <wp:anchor distT="0" distB="0" distL="114300" distR="114300" simplePos="0" relativeHeight="251680768" behindDoc="0" locked="0" layoutInCell="1" allowOverlap="1" wp14:anchorId="47D4824D" wp14:editId="21E7DE06">
             <wp:simplePos x="0" y="0"/>
             <wp:positionH relativeFrom="column">
-              <wp:posOffset>70339</wp:posOffset>
+              <wp:posOffset>363449</wp:posOffset>
             </wp:positionH>
             <wp:positionV relativeFrom="paragraph">
-              <wp:posOffset>4264269</wp:posOffset>
+              <wp:posOffset>282330</wp:posOffset>
             </wp:positionV>
-            <wp:extent cx="5943600" cy="3962400"/>
+            <wp:extent cx="4993005" cy="3396615"/>
             <wp:effectExtent l="0" t="0" r="0" b="0"/>
-            <wp:wrapThrough wrapText="bothSides">
-              <wp:wrapPolygon edited="0">
-                <wp:start x="0" y="0"/>
-                <wp:lineTo x="0" y="21531"/>
-                <wp:lineTo x="21554" y="21531"/>
-                <wp:lineTo x="21554" y="0"/>
-                <wp:lineTo x="0" y="0"/>
-              </wp:wrapPolygon>
-            </wp:wrapThrough>
-            <wp:docPr id="21" name="Picture 21"/>
+            <wp:wrapTopAndBottom/>
+            <wp:docPr id="23" name="Picture 23"/>
             <wp:cNvGraphicFramePr>
               <a:graphicFrameLocks xmlns:a="http://schemas.openxmlformats.org/drawingml/2006/main" noChangeAspect="1"/>
             </wp:cNvGraphicFramePr>
@@ -2046,11 +1793,11 @@
               <a:graphicData uri="http://schemas.openxmlformats.org/drawingml/2006/picture">
                 <pic:pic xmlns:pic="http://schemas.openxmlformats.org/drawingml/2006/picture">
                   <pic:nvPicPr>
-                    <pic:cNvPr id="21" name="bs_grad_south.png"/>
+                    <pic:cNvPr id="23" name="gdp_corrected.png"/>
                     <pic:cNvPicPr/>
                   </pic:nvPicPr>
                   <pic:blipFill>
-                    <a:blip r:embed="rId25">
+                    <a:blip r:embed="rId24">
                       <a:extLst>
                         <a:ext uri="{28A0092B-C50C-407E-A947-70E740481C1C}">
                           <a14:useLocalDpi xmlns:a14="http://schemas.microsoft.com/office/drawing/2010/main" val="0"/>
@@ -2064,7 +1811,7 @@
                   <pic:spPr>
                     <a:xfrm>
                       <a:off x="0" y="0"/>
-                      <a:ext cx="5943600" cy="3962400"/>
+                      <a:ext cx="4993005" cy="3396615"/>
                     </a:xfrm>
                     <a:prstGeom prst="rect">
                       <a:avLst/>
@@ -2073,64 +1820,31 @@
                 </pic:pic>
               </a:graphicData>
             </a:graphic>
+            <wp14:sizeRelH relativeFrom="margin">
+              <wp14:pctWidth>0</wp14:pctWidth>
+            </wp14:sizeRelH>
+            <wp14:sizeRelV relativeFrom="margin">
+              <wp14:pctHeight>0</wp14:pctHeight>
+            </wp14:sizeRelV>
           </wp:anchor>
         </w:drawing>
       </w:r>
-    </w:p>
-    <w:p>
-      <w:pPr>
-        <w:rPr>
-          <w:rFonts w:ascii="Times New Roman" w:eastAsia="Times New Roman" w:hAnsi="Times New Roman" w:cs="Times New Roman"/>
-          <w:lang w:val="en-CA"/>
-        </w:rPr>
-      </w:pPr>
-      <w:r>
-        <w:rPr>
-          <w:rFonts w:ascii="Times New Roman" w:eastAsia="Times New Roman" w:hAnsi="Times New Roman" w:cs="Times New Roman"/>
-          <w:b/>
-          <w:bCs/>
-          <w:color w:val="2F5496"/>
-          <w:sz w:val="36"/>
-          <w:szCs w:val="36"/>
-          <w:lang w:val="en-CA"/>
-        </w:rPr>
-        <w:lastRenderedPageBreak/>
-        <w:t>Industries &amp; Productivity</w:t>
-      </w:r>
-    </w:p>
-    <w:p>
-      <w:pPr>
-        <w:rPr>
-          <w:rFonts w:ascii="Times New Roman" w:eastAsia="Times New Roman" w:hAnsi="Times New Roman" w:cs="Times New Roman"/>
-          <w:lang w:val="en-CA"/>
-        </w:rPr>
-      </w:pPr>
-      <w:r>
-        <w:rPr>
-          <w:rFonts w:ascii="Times New Roman" w:eastAsia="Times New Roman" w:hAnsi="Times New Roman" w:cs="Times New Roman"/>
+      <w:r>
+        <w:rPr>
           <w:noProof/>
-          <w:lang w:val="en-CA"/>
         </w:rPr>
         <w:drawing>
-          <wp:anchor distT="0" distB="0" distL="114300" distR="114300" simplePos="0" relativeHeight="251681792" behindDoc="0" locked="0" layoutInCell="1" allowOverlap="1" wp14:anchorId="42147982" wp14:editId="449A301D">
+          <wp:anchor distT="0" distB="0" distL="114300" distR="114300" simplePos="0" relativeHeight="251681792" behindDoc="0" locked="0" layoutInCell="1" allowOverlap="1" wp14:anchorId="42147982" wp14:editId="41979364">
             <wp:simplePos x="0" y="0"/>
             <wp:positionH relativeFrom="column">
-              <wp:posOffset>170215</wp:posOffset>
+              <wp:posOffset>110031</wp:posOffset>
             </wp:positionH>
             <wp:positionV relativeFrom="paragraph">
-              <wp:posOffset>4218529</wp:posOffset>
+              <wp:posOffset>4249505</wp:posOffset>
             </wp:positionV>
             <wp:extent cx="5570855" cy="3714115"/>
             <wp:effectExtent l="0" t="0" r="4445" b="0"/>
-            <wp:wrapThrough wrapText="bothSides">
-              <wp:wrapPolygon edited="0">
-                <wp:start x="0" y="0"/>
-                <wp:lineTo x="0" y="21493"/>
-                <wp:lineTo x="21568" y="21493"/>
-                <wp:lineTo x="21568" y="0"/>
-                <wp:lineTo x="0" y="0"/>
-              </wp:wrapPolygon>
-            </wp:wrapThrough>
+            <wp:wrapTopAndBottom/>
             <wp:docPr id="24" name="Picture 24"/>
             <wp:cNvGraphicFramePr>
               <a:graphicFrameLocks xmlns:a="http://schemas.openxmlformats.org/drawingml/2006/main" noChangeAspect="1"/>
@@ -2143,7 +1857,7 @@
                     <pic:cNvPicPr/>
                   </pic:nvPicPr>
                   <pic:blipFill>
-                    <a:blip r:embed="rId26">
+                    <a:blip r:embed="rId25">
                       <a:extLst>
                         <a:ext uri="{28A0092B-C50C-407E-A947-70E740481C1C}">
                           <a14:useLocalDpi xmlns:a14="http://schemas.microsoft.com/office/drawing/2010/main" val="0"/>
@@ -2175,33 +1889,79 @@
           </wp:anchor>
         </w:drawing>
       </w:r>
-      <w:r>
-        <w:rPr>
-          <w:rFonts w:ascii="Times New Roman" w:eastAsia="Times New Roman" w:hAnsi="Times New Roman" w:cs="Times New Roman"/>
+    </w:p>
+    <w:p>
+      <w:r>
+        <w:rPr>
+          <w:b/>
+          <w:bCs/>
+          <w:color w:val="2C6EAB"/>
+          <w:sz w:val="48"/>
+          <w:szCs w:val="48"/>
+        </w:rPr>
+        <w:lastRenderedPageBreak/>
+        <w:t>The Present Status of Work in the Black Rural South</w:t>
+      </w:r>
+    </w:p>
+    <w:p>
+      <w:pPr>
+        <w:rPr>
+          <w:b/>
+          <w:bCs/>
+          <w:color w:val="2F5496"/>
+          <w:sz w:val="36"/>
+          <w:szCs w:val="36"/>
+        </w:rPr>
+      </w:pPr>
+      <w:r>
+        <w:rPr>
+          <w:b/>
+          <w:bCs/>
+          <w:color w:val="2F5496"/>
+          <w:sz w:val="36"/>
+          <w:szCs w:val="36"/>
+        </w:rPr>
+        <w:t>Commission</w:t>
+      </w:r>
+    </w:p>
+    <w:p>
+      <w:pPr>
+        <w:rPr>
+          <w:b/>
+          <w:bCs/>
+          <w:color w:val="2F5496"/>
+          <w:sz w:val="36"/>
+          <w:szCs w:val="36"/>
+        </w:rPr>
+      </w:pPr>
+    </w:p>
+    <w:p>
+      <w:pPr>
+        <w:rPr>
+          <w:b/>
+          <w:bCs/>
+          <w:color w:val="2F5496"/>
+          <w:sz w:val="36"/>
+          <w:szCs w:val="36"/>
+        </w:rPr>
+      </w:pPr>
+      <w:r>
+        <w:rPr>
           <w:noProof/>
-          <w:lang w:val="en-CA"/>
         </w:rPr>
         <w:drawing>
-          <wp:anchor distT="0" distB="0" distL="114300" distR="114300" simplePos="0" relativeHeight="251680768" behindDoc="0" locked="0" layoutInCell="1" allowOverlap="1" wp14:anchorId="47D4824D" wp14:editId="32A7F209">
+          <wp:anchor distT="0" distB="0" distL="114300" distR="114300" simplePos="0" relativeHeight="251684864" behindDoc="0" locked="0" layoutInCell="1" allowOverlap="1" wp14:anchorId="222F9095" wp14:editId="0CC1981A">
             <wp:simplePos x="0" y="0"/>
             <wp:positionH relativeFrom="column">
-              <wp:posOffset>-40193</wp:posOffset>
+              <wp:posOffset>0</wp:posOffset>
             </wp:positionH>
             <wp:positionV relativeFrom="paragraph">
-              <wp:posOffset>180340</wp:posOffset>
+              <wp:posOffset>316230</wp:posOffset>
             </wp:positionV>
-            <wp:extent cx="5880100" cy="4000500"/>
-            <wp:effectExtent l="0" t="0" r="0" b="0"/>
-            <wp:wrapThrough wrapText="bothSides">
-              <wp:wrapPolygon edited="0">
-                <wp:start x="0" y="0"/>
-                <wp:lineTo x="0" y="21531"/>
-                <wp:lineTo x="21553" y="21531"/>
-                <wp:lineTo x="21553" y="0"/>
-                <wp:lineTo x="0" y="0"/>
-              </wp:wrapPolygon>
-            </wp:wrapThrough>
-            <wp:docPr id="23" name="Picture 23"/>
+            <wp:extent cx="4815205" cy="2814320"/>
+            <wp:effectExtent l="0" t="0" r="0" b="5080"/>
+            <wp:wrapTopAndBottom/>
+            <wp:docPr id="14" name="Picture 14"/>
             <wp:cNvGraphicFramePr>
               <a:graphicFrameLocks xmlns:a="http://schemas.openxmlformats.org/drawingml/2006/main" noChangeAspect="1"/>
             </wp:cNvGraphicFramePr>
@@ -2209,7 +1969,266 @@
               <a:graphicData uri="http://schemas.openxmlformats.org/drawingml/2006/picture">
                 <pic:pic xmlns:pic="http://schemas.openxmlformats.org/drawingml/2006/picture">
                   <pic:nvPicPr>
-                    <pic:cNvPr id="23" name="gdp_corrected.png"/>
+                    <pic:cNvPr id="14" name="10-20-30.png"/>
+                    <pic:cNvPicPr/>
+                  </pic:nvPicPr>
+                  <pic:blipFill>
+                    <a:blip r:embed="rId26">
+                      <a:extLst>
+                        <a:ext uri="{28A0092B-C50C-407E-A947-70E740481C1C}">
+                          <a14:useLocalDpi xmlns:a14="http://schemas.microsoft.com/office/drawing/2010/main" val="0"/>
+                        </a:ext>
+                      </a:extLst>
+                    </a:blip>
+                    <a:stretch>
+                      <a:fillRect/>
+                    </a:stretch>
+                  </pic:blipFill>
+                  <pic:spPr>
+                    <a:xfrm>
+                      <a:off x="0" y="0"/>
+                      <a:ext cx="4815205" cy="2814320"/>
+                    </a:xfrm>
+                    <a:prstGeom prst="rect">
+                      <a:avLst/>
+                    </a:prstGeom>
+                  </pic:spPr>
+                </pic:pic>
+              </a:graphicData>
+            </a:graphic>
+            <wp14:sizeRelH relativeFrom="margin">
+              <wp14:pctWidth>0</wp14:pctWidth>
+            </wp14:sizeRelH>
+            <wp14:sizeRelV relativeFrom="margin">
+              <wp14:pctHeight>0</wp14:pctHeight>
+            </wp14:sizeRelV>
+          </wp:anchor>
+        </w:drawing>
+      </w:r>
+      <w:r>
+        <w:rPr>
+          <w:b/>
+          <w:bCs/>
+          <w:color w:val="2F5496"/>
+          <w:sz w:val="36"/>
+          <w:szCs w:val="36"/>
+        </w:rPr>
+        <w:t>10/20/30</w:t>
+      </w:r>
+    </w:p>
+    <w:p>
+      <w:pPr>
+        <w:rPr>
+          <w:b/>
+          <w:bCs/>
+          <w:color w:val="2F5496"/>
+          <w:sz w:val="36"/>
+          <w:szCs w:val="36"/>
+        </w:rPr>
+      </w:pPr>
+    </w:p>
+    <w:p>
+      <w:pPr>
+        <w:rPr>
+          <w:b/>
+          <w:bCs/>
+          <w:color w:val="2F5496"/>
+          <w:sz w:val="36"/>
+          <w:szCs w:val="36"/>
+        </w:rPr>
+      </w:pPr>
+      <w:r>
+        <w:rPr>
+          <w:b/>
+          <w:bCs/>
+          <w:color w:val="2F5496"/>
+          <w:sz w:val="36"/>
+          <w:szCs w:val="36"/>
+        </w:rPr>
+        <w:t>HBCU as Infrastructure</w:t>
+      </w:r>
+    </w:p>
+    <w:p>
+      <w:pPr>
+        <w:rPr>
+          <w:b/>
+          <w:bCs/>
+          <w:color w:val="2F5496"/>
+          <w:sz w:val="36"/>
+          <w:szCs w:val="36"/>
+        </w:rPr>
+      </w:pPr>
+    </w:p>
+    <w:p>
+      <w:pPr>
+        <w:rPr>
+          <w:b/>
+          <w:bCs/>
+          <w:color w:val="2F5496"/>
+          <w:sz w:val="36"/>
+          <w:szCs w:val="36"/>
+        </w:rPr>
+      </w:pPr>
+    </w:p>
+    <w:p>
+      <w:pPr>
+        <w:rPr>
+          <w:b/>
+          <w:bCs/>
+          <w:color w:val="2F5496"/>
+          <w:sz w:val="36"/>
+          <w:szCs w:val="36"/>
+        </w:rPr>
+      </w:pPr>
+    </w:p>
+    <w:p>
+      <w:pPr>
+        <w:rPr>
+          <w:b/>
+          <w:bCs/>
+          <w:color w:val="2F5496"/>
+          <w:sz w:val="36"/>
+          <w:szCs w:val="36"/>
+        </w:rPr>
+      </w:pPr>
+    </w:p>
+    <w:p>
+      <w:pPr>
+        <w:rPr>
+          <w:b/>
+          <w:bCs/>
+          <w:color w:val="2F5496"/>
+          <w:sz w:val="36"/>
+          <w:szCs w:val="36"/>
+        </w:rPr>
+      </w:pPr>
+    </w:p>
+    <w:p>
+      <w:pPr>
+        <w:rPr>
+          <w:b/>
+          <w:bCs/>
+          <w:color w:val="2F5496"/>
+          <w:sz w:val="36"/>
+          <w:szCs w:val="36"/>
+        </w:rPr>
+      </w:pPr>
+    </w:p>
+    <w:p>
+      <w:pPr>
+        <w:rPr>
+          <w:b/>
+          <w:bCs/>
+          <w:color w:val="2F5496"/>
+          <w:sz w:val="36"/>
+          <w:szCs w:val="36"/>
+        </w:rPr>
+      </w:pPr>
+    </w:p>
+    <w:p>
+      <w:pPr>
+        <w:rPr>
+          <w:b/>
+          <w:bCs/>
+          <w:color w:val="2F5496"/>
+          <w:sz w:val="36"/>
+          <w:szCs w:val="36"/>
+        </w:rPr>
+      </w:pPr>
+    </w:p>
+    <w:p>
+      <w:pPr>
+        <w:rPr>
+          <w:b/>
+          <w:bCs/>
+          <w:color w:val="2F5496"/>
+          <w:sz w:val="36"/>
+          <w:szCs w:val="36"/>
+        </w:rPr>
+      </w:pPr>
+    </w:p>
+    <w:p>
+      <w:pPr>
+        <w:rPr>
+          <w:b/>
+          <w:bCs/>
+          <w:color w:val="2F5496"/>
+          <w:sz w:val="36"/>
+          <w:szCs w:val="36"/>
+        </w:rPr>
+      </w:pPr>
+    </w:p>
+    <w:p>
+      <w:pPr>
+        <w:rPr>
+          <w:b/>
+          <w:bCs/>
+          <w:color w:val="2F5496"/>
+          <w:sz w:val="36"/>
+          <w:szCs w:val="36"/>
+        </w:rPr>
+      </w:pPr>
+    </w:p>
+    <w:p>
+      <w:pPr>
+        <w:rPr>
+          <w:b/>
+          <w:bCs/>
+          <w:color w:val="2F5496"/>
+          <w:sz w:val="36"/>
+          <w:szCs w:val="36"/>
+        </w:rPr>
+      </w:pPr>
+    </w:p>
+    <w:p>
+      <w:pPr>
+        <w:rPr>
+          <w:b/>
+          <w:bCs/>
+          <w:color w:val="2F5496"/>
+          <w:sz w:val="36"/>
+          <w:szCs w:val="36"/>
+        </w:rPr>
+      </w:pPr>
+      <w:r>
+        <w:rPr>
+          <w:b/>
+          <w:bCs/>
+          <w:noProof/>
+          <w:color w:val="2F5496"/>
+          <w:sz w:val="36"/>
+          <w:szCs w:val="36"/>
+        </w:rPr>
+        <w:lastRenderedPageBreak/>
+        <w:drawing>
+          <wp:anchor distT="0" distB="0" distL="114300" distR="114300" simplePos="0" relativeHeight="251685888" behindDoc="0" locked="0" layoutInCell="1" allowOverlap="1" wp14:anchorId="64E2405E" wp14:editId="15A437D7">
+            <wp:simplePos x="0" y="0"/>
+            <wp:positionH relativeFrom="column">
+              <wp:posOffset>-21115</wp:posOffset>
+            </wp:positionH>
+            <wp:positionV relativeFrom="paragraph">
+              <wp:posOffset>4271668</wp:posOffset>
+            </wp:positionV>
+            <wp:extent cx="5943600" cy="3954780"/>
+            <wp:effectExtent l="0" t="0" r="0" b="0"/>
+            <wp:wrapThrough wrapText="bothSides">
+              <wp:wrapPolygon edited="0">
+                <wp:start x="0" y="0"/>
+                <wp:lineTo x="0" y="21503"/>
+                <wp:lineTo x="21554" y="21503"/>
+                <wp:lineTo x="21554" y="0"/>
+                <wp:lineTo x="0" y="0"/>
+              </wp:wrapPolygon>
+            </wp:wrapThrough>
+            <wp:docPr id="26" name="Picture 26"/>
+            <wp:cNvGraphicFramePr>
+              <a:graphicFrameLocks xmlns:a="http://schemas.openxmlformats.org/drawingml/2006/main" noChangeAspect="1"/>
+            </wp:cNvGraphicFramePr>
+            <a:graphic xmlns:a="http://schemas.openxmlformats.org/drawingml/2006/main">
+              <a:graphicData uri="http://schemas.openxmlformats.org/drawingml/2006/picture">
+                <pic:pic xmlns:pic="http://schemas.openxmlformats.org/drawingml/2006/picture">
+                  <pic:nvPicPr>
+                    <pic:cNvPr id="26" name="broadband_south.png"/>
                     <pic:cNvPicPr/>
                   </pic:nvPicPr>
                   <pic:blipFill>
@@ -2227,7 +2246,7 @@
                   <pic:spPr>
                     <a:xfrm>
                       <a:off x="0" y="0"/>
-                      <a:ext cx="5880100" cy="4000500"/>
+                      <a:ext cx="5943600" cy="3954780"/>
                     </a:xfrm>
                     <a:prstGeom prst="rect">
                       <a:avLst/>
@@ -2239,42 +2258,157 @@
           </wp:anchor>
         </w:drawing>
       </w:r>
-    </w:p>
-    <w:p>
-      <w:pPr>
-        <w:rPr>
-          <w:rFonts w:ascii="Times New Roman" w:eastAsia="Times New Roman" w:hAnsi="Times New Roman" w:cs="Times New Roman"/>
-          <w:lang w:val="en-CA"/>
-        </w:rPr>
-      </w:pPr>
-    </w:p>
-    <w:p>
-      <w:pPr>
-        <w:rPr>
-          <w:lang w:val="en-CA"/>
-        </w:rPr>
-      </w:pPr>
-    </w:p>
-    <w:p>
-      <w:pPr>
-        <w:rPr>
-          <w:lang w:val="en-CA"/>
-        </w:rPr>
-      </w:pPr>
-    </w:p>
-    <w:p>
-      <w:pPr>
-        <w:rPr>
-          <w:lang w:val="en-CA"/>
-        </w:rPr>
-      </w:pPr>
-    </w:p>
-    <w:p>
-      <w:pPr>
-        <w:rPr>
-          <w:lang w:val="en-CA"/>
-        </w:rPr>
-      </w:pPr>
+      <w:r>
+        <w:rPr>
+          <w:b/>
+          <w:bCs/>
+          <w:noProof/>
+          <w:color w:val="2F5496"/>
+          <w:sz w:val="36"/>
+          <w:szCs w:val="36"/>
+        </w:rPr>
+        <w:drawing>
+          <wp:anchor distT="0" distB="0" distL="114300" distR="114300" simplePos="0" relativeHeight="251686912" behindDoc="0" locked="0" layoutInCell="1" allowOverlap="1" wp14:anchorId="79F9AC32" wp14:editId="021BF855">
+            <wp:simplePos x="0" y="0"/>
+            <wp:positionH relativeFrom="column">
+              <wp:posOffset>43754</wp:posOffset>
+            </wp:positionH>
+            <wp:positionV relativeFrom="paragraph">
+              <wp:posOffset>462578</wp:posOffset>
+            </wp:positionV>
+            <wp:extent cx="5593715" cy="3740150"/>
+            <wp:effectExtent l="0" t="0" r="0" b="6350"/>
+            <wp:wrapThrough wrapText="bothSides">
+              <wp:wrapPolygon edited="0">
+                <wp:start x="0" y="0"/>
+                <wp:lineTo x="0" y="21563"/>
+                <wp:lineTo x="21529" y="21563"/>
+                <wp:lineTo x="21529" y="0"/>
+                <wp:lineTo x="0" y="0"/>
+              </wp:wrapPolygon>
+            </wp:wrapThrough>
+            <wp:docPr id="27" name="Picture 27"/>
+            <wp:cNvGraphicFramePr>
+              <a:graphicFrameLocks xmlns:a="http://schemas.openxmlformats.org/drawingml/2006/main" noChangeAspect="1"/>
+            </wp:cNvGraphicFramePr>
+            <a:graphic xmlns:a="http://schemas.openxmlformats.org/drawingml/2006/main">
+              <a:graphicData uri="http://schemas.openxmlformats.org/drawingml/2006/picture">
+                <pic:pic xmlns:pic="http://schemas.openxmlformats.org/drawingml/2006/picture">
+                  <pic:nvPicPr>
+                    <pic:cNvPr id="27" name="broadband.png"/>
+                    <pic:cNvPicPr/>
+                  </pic:nvPicPr>
+                  <pic:blipFill>
+                    <a:blip r:embed="rId28">
+                      <a:extLst>
+                        <a:ext uri="{28A0092B-C50C-407E-A947-70E740481C1C}">
+                          <a14:useLocalDpi xmlns:a14="http://schemas.microsoft.com/office/drawing/2010/main" val="0"/>
+                        </a:ext>
+                      </a:extLst>
+                    </a:blip>
+                    <a:stretch>
+                      <a:fillRect/>
+                    </a:stretch>
+                  </pic:blipFill>
+                  <pic:spPr>
+                    <a:xfrm>
+                      <a:off x="0" y="0"/>
+                      <a:ext cx="5593715" cy="3740150"/>
+                    </a:xfrm>
+                    <a:prstGeom prst="rect">
+                      <a:avLst/>
+                    </a:prstGeom>
+                  </pic:spPr>
+                </pic:pic>
+              </a:graphicData>
+            </a:graphic>
+            <wp14:sizeRelH relativeFrom="margin">
+              <wp14:pctWidth>0</wp14:pctWidth>
+            </wp14:sizeRelH>
+            <wp14:sizeRelV relativeFrom="margin">
+              <wp14:pctHeight>0</wp14:pctHeight>
+            </wp14:sizeRelV>
+          </wp:anchor>
+        </w:drawing>
+      </w:r>
+      <w:r>
+        <w:rPr>
+          <w:b/>
+          <w:bCs/>
+          <w:color w:val="2F5496"/>
+          <w:sz w:val="36"/>
+          <w:szCs w:val="36"/>
+        </w:rPr>
+        <w:t>Broadband Connectivity</w:t>
+      </w:r>
+    </w:p>
+    <w:p>
+      <w:pPr>
+        <w:rPr>
+          <w:b/>
+          <w:bCs/>
+          <w:color w:val="2F5496"/>
+          <w:sz w:val="36"/>
+          <w:szCs w:val="36"/>
+        </w:rPr>
+      </w:pPr>
+      <w:r>
+        <w:rPr>
+          <w:b/>
+          <w:bCs/>
+          <w:color w:val="2F5496"/>
+          <w:sz w:val="36"/>
+          <w:szCs w:val="36"/>
+        </w:rPr>
+        <w:lastRenderedPageBreak/>
+        <w:t>Education</w:t>
+      </w:r>
+    </w:p>
+    <w:p>
+      <w:pPr>
+        <w:rPr>
+          <w:b/>
+          <w:bCs/>
+          <w:color w:val="2F5496"/>
+          <w:sz w:val="36"/>
+          <w:szCs w:val="36"/>
+        </w:rPr>
+      </w:pPr>
+      <w:r>
+        <w:rPr>
+          <w:b/>
+          <w:bCs/>
+          <w:color w:val="2F5496"/>
+          <w:sz w:val="36"/>
+          <w:szCs w:val="36"/>
+        </w:rPr>
+        <w:t>Skills &amp; Entrepreneurship</w:t>
+      </w:r>
+    </w:p>
+    <w:p>
+      <w:pPr>
+        <w:rPr>
+          <w:b/>
+          <w:bCs/>
+          <w:color w:val="2F5496"/>
+          <w:sz w:val="36"/>
+          <w:szCs w:val="36"/>
+        </w:rPr>
+      </w:pPr>
+      <w:r>
+        <w:rPr>
+          <w:b/>
+          <w:bCs/>
+          <w:color w:val="2F5496"/>
+          <w:sz w:val="36"/>
+          <w:szCs w:val="36"/>
+        </w:rPr>
+        <w:t>Work Supports (Transportation, Child Care)</w:t>
+      </w:r>
+    </w:p>
+    <w:p/>
+    <w:p/>
+    <w:p>
       <w:bookmarkStart w:id="0" w:name="_GoBack"/>
       <w:bookmarkEnd w:id="0"/>
     </w:p>
@@ -2679,7 +2813,11 @@
   <w:style w:type="paragraph" w:default="1" w:styleId="Normal">
     <w:name w:val="Normal"/>
     <w:qFormat/>
-    <w:rsid w:val="00871FC6"/>
+    <w:rsid w:val="00CB4F27"/>
+    <w:rPr>
+      <w:rFonts w:ascii="Times New Roman" w:eastAsia="Times New Roman" w:hAnsi="Times New Roman" w:cs="Times New Roman"/>
+      <w:lang w:val="en-CA"/>
+    </w:rPr>
   </w:style>
   <w:style w:type="character" w:default="1" w:styleId="DefaultParagraphFont">
     <w:name w:val="Default Paragraph Font"/>
@@ -2718,6 +2856,10 @@
       <w:ind w:left="720"/>
       <w:contextualSpacing/>
     </w:pPr>
+    <w:rPr>
+      <w:rFonts w:ascii="Average" w:eastAsiaTheme="minorEastAsia" w:hAnsi="Average" w:cstheme="minorBidi"/>
+      <w:lang w:val="en-US"/>
+    </w:rPr>
   </w:style>
   <w:style w:type="paragraph" w:styleId="NormalWeb">
     <w:name w:val="Normal (Web)"/>
@@ -2729,6 +2871,24 @@
     <w:pPr>
       <w:spacing w:before="100" w:beforeAutospacing="1" w:after="100" w:afterAutospacing="1"/>
     </w:pPr>
+  </w:style>
+  <w:style w:type="paragraph" w:styleId="Date">
+    <w:name w:val="Date"/>
+    <w:basedOn w:val="Normal"/>
+    <w:next w:val="Normal"/>
+    <w:link w:val="DateChar"/>
+    <w:uiPriority w:val="99"/>
+    <w:semiHidden/>
+    <w:unhideWhenUsed/>
+    <w:rsid w:val="00CB4F27"/>
+  </w:style>
+  <w:style w:type="character" w:customStyle="1" w:styleId="DateChar">
+    <w:name w:val="Date Char"/>
+    <w:basedOn w:val="DefaultParagraphFont"/>
+    <w:link w:val="Date"/>
+    <w:uiPriority w:val="99"/>
+    <w:semiHidden/>
+    <w:rsid w:val="00CB4F27"/>
     <w:rPr>
       <w:rFonts w:ascii="Times New Roman" w:eastAsia="Times New Roman" w:hAnsi="Times New Roman" w:cs="Times New Roman"/>
       <w:lang w:val="en-CA"/>

</xml_diff>